<commit_message>
Reporte de la práctica1
Correccción del reporte de la práctica
</commit_message>
<xml_diff>
--- a/Reporte práctica 1.docx
+++ b/Reporte práctica 1.docx
@@ -2,646 +2,732 @@
 <file path=word/document.xml><?xml version="1.0" encoding="utf-8"?>
 <w:document xmlns:wpc="http://schemas.microsoft.com/office/word/2010/wordprocessingCanvas" xmlns:cx="http://schemas.microsoft.com/office/drawing/2014/chartex" xmlns:cx1="http://schemas.microsoft.com/office/drawing/2015/9/8/chartex" xmlns:cx2="http://schemas.microsoft.com/office/drawing/2015/10/21/chartex" xmlns:cx3="http://schemas.microsoft.com/office/drawing/2016/5/9/chartex" xmlns:cx4="http://schemas.microsoft.com/office/drawing/2016/5/10/chartex" xmlns:cx5="http://schemas.microsoft.com/office/drawing/2016/5/11/chartex" xmlns:cx6="http://schemas.microsoft.com/office/drawing/2016/5/12/chartex" xmlns:cx7="http://schemas.microsoft.com/office/drawing/2016/5/13/chartex" xmlns:cx8="http://schemas.microsoft.com/office/drawing/2016/5/14/chartex" xmlns:mc="http://schemas.openxmlformats.org/markup-compatibility/2006" xmlns:aink="http://schemas.microsoft.com/office/drawing/2016/ink" xmlns:am3d="http://schemas.microsoft.com/office/drawing/2017/model3d" xmlns:o="urn:schemas-microsoft-com:office:office" xmlns:r="http://schemas.openxmlformats.org/officeDocument/2006/relationships" xmlns:m="http://schemas.openxmlformats.org/officeDocument/2006/math" xmlns:v="urn:schemas-microsoft-com:vml" xmlns:wp14="http://schemas.microsoft.com/office/word/2010/wordprocessingDrawing" xmlns:wp="http://schemas.openxmlformats.org/drawingml/2006/wordprocessingDrawing" xmlns:w10="urn:schemas-microsoft-com:office:word" xmlns:w="http://schemas.openxmlformats.org/wordprocessingml/2006/main" xmlns:w14="http://schemas.microsoft.com/office/word/2010/wordml" xmlns:w15="http://schemas.microsoft.com/office/word/2012/wordml" xmlns:w16cid="http://schemas.microsoft.com/office/word/2016/wordml/cid" xmlns:w16se="http://schemas.microsoft.com/office/word/2015/wordml/symex" xmlns:wpg="http://schemas.microsoft.com/office/word/2010/wordprocessingGroup" xmlns:wpi="http://schemas.microsoft.com/office/word/2010/wordprocessingInk" xmlns:wne="http://schemas.microsoft.com/office/word/2006/wordml" xmlns:wps="http://schemas.microsoft.com/office/word/2010/wordprocessingShape" mc:Ignorable="w14 w15 w16se w16cid wp14">
   <w:body>
-    <w:p>
-      <w:r>
-        <w:rPr>
-          <w:noProof/>
-        </w:rPr>
-        <mc:AlternateContent>
-          <mc:Choice Requires="wpg">
-            <w:drawing>
-              <wp:anchor distT="0" distB="0" distL="114300" distR="114300" simplePos="0" relativeHeight="251679744" behindDoc="0" locked="0" layoutInCell="1" allowOverlap="1">
-                <wp:simplePos x="0" y="0"/>
-                <wp:positionH relativeFrom="page">
-                  <wp:posOffset>-11017</wp:posOffset>
-                </wp:positionH>
-                <wp:positionV relativeFrom="paragraph">
-                  <wp:posOffset>-819150</wp:posOffset>
-                </wp:positionV>
-                <wp:extent cx="7679690" cy="5789700"/>
-                <wp:effectExtent l="0" t="0" r="0" b="1905"/>
-                <wp:wrapNone/>
-                <wp:docPr id="26" name="Grupo 26"/>
-                <wp:cNvGraphicFramePr/>
-                <a:graphic xmlns:a="http://schemas.openxmlformats.org/drawingml/2006/main">
-                  <a:graphicData uri="http://schemas.microsoft.com/office/word/2010/wordprocessingGroup">
-                    <wpg:wgp>
-                      <wpg:cNvGrpSpPr/>
-                      <wpg:grpSpPr>
-                        <a:xfrm>
-                          <a:off x="0" y="0"/>
-                          <a:ext cx="7679690" cy="5789700"/>
-                          <a:chOff x="0" y="0"/>
-                          <a:chExt cx="7679690" cy="5789700"/>
-                        </a:xfrm>
-                      </wpg:grpSpPr>
-                      <pic:pic xmlns:pic="http://schemas.openxmlformats.org/drawingml/2006/picture">
-                        <pic:nvPicPr>
-                          <pic:cNvPr id="1" name="Imagen 1"/>
-                          <pic:cNvPicPr>
-                            <a:picLocks noChangeAspect="1"/>
-                          </pic:cNvPicPr>
-                        </pic:nvPicPr>
-                        <pic:blipFill rotWithShape="1">
-                          <a:blip r:embed="rId7">
-                            <a:extLst>
-                              <a:ext uri="{28A0092B-C50C-407E-A947-70E740481C1C}">
-                                <a14:useLocalDpi xmlns:a14="http://schemas.microsoft.com/office/drawing/2010/main" val="0"/>
-                              </a:ext>
-                            </a:extLst>
-                          </a:blip>
-                          <a:srcRect l="20063" t="14679" r="19995" b="5610"/>
-                          <a:stretch/>
-                        </pic:blipFill>
-                        <pic:spPr bwMode="auto">
-                          <a:xfrm>
-                            <a:off x="0" y="0"/>
-                            <a:ext cx="7679690" cy="5744210"/>
-                          </a:xfrm>
-                          <a:prstGeom prst="rect">
-                            <a:avLst/>
-                          </a:prstGeom>
-                          <a:ln>
-                            <a:noFill/>
-                          </a:ln>
-                          <a:extLst>
-                            <a:ext uri="{53640926-AAD7-44D8-BBD7-CCE9431645EC}">
-                              <a14:shadowObscured xmlns:a14="http://schemas.microsoft.com/office/drawing/2010/main"/>
-                            </a:ext>
-                          </a:extLst>
-                        </pic:spPr>
-                      </pic:pic>
-                      <wps:wsp>
-                        <wps:cNvPr id="217" name="Cuadro de texto 2"/>
-                        <wps:cNvSpPr txBox="1">
-                          <a:spLocks noChangeArrowheads="1"/>
-                        </wps:cNvSpPr>
-                        <wps:spPr bwMode="auto">
-                          <a:xfrm>
-                            <a:off x="2335576" y="1311007"/>
-                            <a:ext cx="3048000" cy="438150"/>
-                          </a:xfrm>
-                          <a:prstGeom prst="rect">
-                            <a:avLst/>
-                          </a:prstGeom>
-                          <a:solidFill>
-                            <a:srgbClr val="FFFFFF"/>
-                          </a:solidFill>
-                          <a:ln w="9525">
-                            <a:noFill/>
-                            <a:miter lim="800000"/>
-                            <a:headEnd/>
-                            <a:tailEnd/>
-                          </a:ln>
-                        </wps:spPr>
-                        <wps:txbx>
-                          <w:txbxContent>
-                            <w:p>
-                              <w:pPr>
-                                <w:jc w:val="center"/>
-                                <w:rPr>
-                                  <w:rFonts w:ascii="Arial" w:hAnsi="Arial" w:cs="Arial"/>
-                                  <w:sz w:val="30"/>
-                                  <w:szCs w:val="30"/>
-                                </w:rPr>
-                              </w:pPr>
-                              <w:r>
-                                <w:rPr>
-                                  <w:rFonts w:ascii="Arial" w:hAnsi="Arial" w:cs="Arial"/>
-                                  <w:sz w:val="30"/>
-                                  <w:szCs w:val="30"/>
-                                </w:rPr>
-                                <w:t>Fundamentos de Programación</w:t>
-                              </w:r>
-                            </w:p>
-                          </w:txbxContent>
-                        </wps:txbx>
-                        <wps:bodyPr rot="0" vert="horz" wrap="square" lIns="91440" tIns="45720" rIns="91440" bIns="45720" anchor="t" anchorCtr="0">
-                          <a:spAutoFit/>
-                        </wps:bodyPr>
-                      </wps:wsp>
-                      <wps:wsp>
-                        <wps:cNvPr id="10" name="Cuadro de texto 2"/>
-                        <wps:cNvSpPr txBox="1">
-                          <a:spLocks noChangeArrowheads="1"/>
-                        </wps:cNvSpPr>
-                        <wps:spPr bwMode="auto">
-                          <a:xfrm>
-                            <a:off x="1145755" y="3272009"/>
-                            <a:ext cx="5422900" cy="516890"/>
-                          </a:xfrm>
-                          <a:prstGeom prst="rect">
-                            <a:avLst/>
-                          </a:prstGeom>
-                          <a:solidFill>
-                            <a:srgbClr val="FFFFFF"/>
-                          </a:solidFill>
-                          <a:ln w="9525">
-                            <a:noFill/>
-                            <a:miter lim="800000"/>
-                            <a:headEnd/>
-                            <a:tailEnd/>
-                          </a:ln>
-                        </wps:spPr>
-                        <wps:txbx>
-                          <w:txbxContent>
-                            <w:p>
-                              <w:pPr>
-                                <w:jc w:val="center"/>
-                                <w:rPr>
-                                  <w:rFonts w:ascii="Arial" w:hAnsi="Arial" w:cs="Arial"/>
-                                  <w:b/>
-                                  <w:sz w:val="40"/>
-                                  <w:szCs w:val="30"/>
-                                </w:rPr>
-                              </w:pPr>
-                              <w:r>
-                                <w:rPr>
-                                  <w:rFonts w:ascii="Arial" w:hAnsi="Arial" w:cs="Arial"/>
-                                  <w:b/>
-                                  <w:sz w:val="40"/>
-                                  <w:szCs w:val="30"/>
-                                </w:rPr>
-                                <w:t xml:space="preserve">Búsquedas y utilerías en Internet </w:t>
-                              </w:r>
-                            </w:p>
-                          </w:txbxContent>
-                        </wps:txbx>
-                        <wps:bodyPr rot="0" vert="horz" wrap="square" lIns="91440" tIns="45720" rIns="91440" bIns="45720" anchor="t" anchorCtr="0">
-                          <a:spAutoFit/>
-                        </wps:bodyPr>
-                      </wps:wsp>
-                      <wps:wsp>
-                        <wps:cNvPr id="19" name="Cuadro de texto 2"/>
-                        <wps:cNvSpPr txBox="1">
-                          <a:spLocks noChangeArrowheads="1"/>
-                        </wps:cNvSpPr>
-                        <wps:spPr bwMode="auto">
-                          <a:xfrm>
-                            <a:off x="771181" y="4781320"/>
-                            <a:ext cx="6263640" cy="1008380"/>
-                          </a:xfrm>
-                          <a:prstGeom prst="rect">
-                            <a:avLst/>
-                          </a:prstGeom>
-                          <a:solidFill>
-                            <a:schemeClr val="bg1"/>
-                          </a:solidFill>
-                          <a:ln w="9525">
-                            <a:noFill/>
-                            <a:miter lim="800000"/>
-                            <a:headEnd/>
-                            <a:tailEnd/>
-                          </a:ln>
-                        </wps:spPr>
-                        <wps:txbx>
-                          <w:txbxContent>
-                            <w:p>
-                              <w:pPr>
-                                <w:rPr>
-                                  <w:rFonts w:ascii="Times New Roman" w:hAnsi="Times New Roman" w:cs="Times New Roman"/>
-                                  <w:b/>
-                                  <w:sz w:val="30"/>
-                                  <w:szCs w:val="30"/>
-                                </w:rPr>
-                              </w:pPr>
-                              <w:r>
-                                <w:rPr>
-                                  <w:rFonts w:ascii="Times New Roman" w:hAnsi="Times New Roman" w:cs="Times New Roman"/>
-                                  <w:b/>
-                                  <w:sz w:val="30"/>
-                                  <w:szCs w:val="30"/>
-                                </w:rPr>
-                                <w:t xml:space="preserve">Nombre completo del alumno: </w:t>
-                              </w:r>
-                              <w:r>
-                                <w:rPr>
-                                  <w:rFonts w:ascii="Times New Roman" w:hAnsi="Times New Roman" w:cs="Times New Roman"/>
-                                  <w:b/>
-                                  <w:sz w:val="30"/>
-                                  <w:szCs w:val="30"/>
-                                </w:rPr>
-                                <w:t>Salazar Zavala</w:t>
-                              </w:r>
-                              <w:r>
-                                <w:rPr>
-                                  <w:rFonts w:ascii="Times New Roman" w:hAnsi="Times New Roman" w:cs="Times New Roman"/>
-                                  <w:b/>
-                                  <w:sz w:val="30"/>
-                                  <w:szCs w:val="30"/>
-                                </w:rPr>
-                                <w:t xml:space="preserve"> Alejandro</w:t>
-                              </w:r>
-                            </w:p>
-                            <w:p>
-                              <w:pPr>
-                                <w:rPr>
-                                  <w:rFonts w:ascii="Times New Roman" w:hAnsi="Times New Roman" w:cs="Times New Roman"/>
-                                  <w:b/>
-                                  <w:sz w:val="30"/>
-                                  <w:szCs w:val="30"/>
-                                </w:rPr>
-                              </w:pPr>
-                              <w:r>
-                                <w:rPr>
-                                  <w:rFonts w:ascii="Times New Roman" w:hAnsi="Times New Roman" w:cs="Times New Roman"/>
-                                  <w:b/>
-                                  <w:sz w:val="30"/>
-                                  <w:szCs w:val="30"/>
-                                </w:rPr>
-                                <w:t>Fecha de Elaboración: 13 de agosto de 2018</w:t>
-                              </w:r>
-                            </w:p>
-                            <w:p>
-                              <w:pPr>
-                                <w:rPr>
-                                  <w:rFonts w:ascii="Times New Roman" w:hAnsi="Times New Roman" w:cs="Times New Roman"/>
-                                  <w:b/>
-                                  <w:sz w:val="30"/>
-                                  <w:szCs w:val="30"/>
-                                </w:rPr>
-                              </w:pPr>
-                              <w:r>
-                                <w:rPr>
-                                  <w:rFonts w:ascii="Times New Roman" w:hAnsi="Times New Roman" w:cs="Times New Roman"/>
-                                  <w:b/>
-                                  <w:sz w:val="30"/>
-                                  <w:szCs w:val="30"/>
-                                </w:rPr>
-                                <w:t>Grupo: 1104</w:t>
-                              </w:r>
-                            </w:p>
-                            <w:p>
-                              <w:pPr>
-                                <w:rPr>
-                                  <w:rFonts w:ascii="Times New Roman" w:hAnsi="Times New Roman" w:cs="Times New Roman"/>
-                                  <w:b/>
-                                  <w:sz w:val="28"/>
-                                </w:rPr>
-                              </w:pPr>
-                            </w:p>
-                            <w:p>
-                              <w:pPr>
-                                <w:rPr>
-                                  <w:rFonts w:ascii="Times New Roman" w:hAnsi="Times New Roman" w:cs="Times New Roman"/>
-                                  <w:b/>
-                                  <w:sz w:val="30"/>
-                                  <w:szCs w:val="30"/>
-                                </w:rPr>
-                              </w:pPr>
-                              <w:r>
-                                <w:rPr>
-                                  <w:rFonts w:ascii="Times New Roman" w:hAnsi="Times New Roman" w:cs="Times New Roman"/>
-                                  <w:b/>
-                                  <w:sz w:val="30"/>
-                                  <w:szCs w:val="30"/>
-                                </w:rPr>
-                                <w:t xml:space="preserve"> </w:t>
-                              </w:r>
-                              <w:r>
-                                <w:rPr>
-                                  <w:rFonts w:ascii="Times New Roman" w:hAnsi="Times New Roman" w:cs="Times New Roman"/>
-                                  <w:b/>
-                                  <w:sz w:val="30"/>
-                                  <w:szCs w:val="30"/>
-                                </w:rPr>
-                                <w:t xml:space="preserve"> </w:t>
-                              </w:r>
-                            </w:p>
-                            <w:p>
-                              <w:pPr>
-                                <w:rPr>
-                                  <w:rFonts w:ascii="Times New Roman" w:hAnsi="Times New Roman" w:cs="Times New Roman"/>
-                                  <w:b/>
-                                  <w:sz w:val="30"/>
-                                  <w:szCs w:val="30"/>
-                                </w:rPr>
-                              </w:pPr>
-                            </w:p>
-                          </w:txbxContent>
-                        </wps:txbx>
-                        <wps:bodyPr rot="0" vert="horz" wrap="square" lIns="91440" tIns="45720" rIns="91440" bIns="45720" anchor="t" anchorCtr="0">
-                          <a:noAutofit/>
-                        </wps:bodyPr>
-                      </wps:wsp>
-                      <wps:wsp>
-                        <wps:cNvPr id="11" name="Cuadro de texto 2"/>
-                        <wps:cNvSpPr txBox="1">
-                          <a:spLocks noChangeArrowheads="1"/>
-                        </wps:cNvSpPr>
-                        <wps:spPr bwMode="auto">
-                          <a:xfrm>
-                            <a:off x="3095740" y="3999122"/>
-                            <a:ext cx="3005455" cy="325755"/>
-                          </a:xfrm>
-                          <a:prstGeom prst="rect">
-                            <a:avLst/>
-                          </a:prstGeom>
-                          <a:noFill/>
-                          <a:ln w="9525">
-                            <a:noFill/>
-                            <a:miter lim="800000"/>
-                            <a:headEnd/>
-                            <a:tailEnd/>
-                          </a:ln>
-                        </wps:spPr>
-                        <wps:txbx>
-                          <w:txbxContent>
-                            <w:p>
-                              <w:pPr>
-                                <w:rPr>
-                                  <w:rFonts w:ascii="Arial" w:hAnsi="Arial" w:cs="Arial"/>
-                                  <w:b/>
-                                  <w:sz w:val="24"/>
-                                  <w:szCs w:val="24"/>
-                                </w:rPr>
-                              </w:pPr>
-                              <w:r>
-                                <w:rPr>
-                                  <w:rFonts w:ascii="Arial" w:hAnsi="Arial" w:cs="Arial"/>
-                                  <w:b/>
-                                  <w:sz w:val="24"/>
-                                  <w:szCs w:val="24"/>
-                                </w:rPr>
-                                <w:t xml:space="preserve">Ingeniero Claudia Rodríguez Espino </w:t>
-                              </w:r>
-                            </w:p>
-                          </w:txbxContent>
-                        </wps:txbx>
-                        <wps:bodyPr rot="0" vert="horz" wrap="square" lIns="91440" tIns="45720" rIns="91440" bIns="45720" anchor="t" anchorCtr="0">
-                          <a:noAutofit/>
-                        </wps:bodyPr>
-                      </wps:wsp>
-                    </wpg:wgp>
-                  </a:graphicData>
-                </a:graphic>
-              </wp:anchor>
-            </w:drawing>
-          </mc:Choice>
-          <mc:Fallback>
-            <w:pict>
-              <v:group id="Grupo 26" o:spid="_x0000_s1026" style="position:absolute;margin-left:-.85pt;margin-top:-64.5pt;width:604.7pt;height:455.9pt;z-index:251679744;mso-position-horizontal-relative:page" coordsize="76796,57897" o:gfxdata="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">
-                <v:shapetype id="_x0000_t75" coordsize="21600,21600" o:spt="75" o:preferrelative="t" path="m@4@5l@4@11@9@11@9@5xe" filled="f" stroked="f">
-                  <v:stroke joinstyle="miter"/>
-                  <v:formulas>
-                    <v:f eqn="if lineDrawn pixelLineWidth 0"/>
-                    <v:f eqn="sum @0 1 0"/>
-                    <v:f eqn="sum 0 0 @1"/>
-                    <v:f eqn="prod @2 1 2"/>
-                    <v:f eqn="prod @3 21600 pixelWidth"/>
-                    <v:f eqn="prod @3 21600 pixelHeight"/>
-                    <v:f eqn="sum @0 0 1"/>
-                    <v:f eqn="prod @6 1 2"/>
-                    <v:f eqn="prod @7 21600 pixelWidth"/>
-                    <v:f eqn="sum @8 21600 0"/>
-                    <v:f eqn="prod @7 21600 pixelHeight"/>
-                    <v:f eqn="sum @10 21600 0"/>
-                  </v:formulas>
-                  <v:path o:extrusionok="f" gradientshapeok="t" o:connecttype="rect"/>
-                  <o:lock v:ext="edit" aspectratio="t"/>
-                </v:shapetype>
-                <v:shape id="Imagen 1" o:spid="_x0000_s1027" type="#_x0000_t75" style="position:absolute;width:76796;height:57442;visibility:visible;mso-wrap-style:square" o:gfxdata="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">
-                  <v:imagedata r:id="rId8" o:title="" croptop="9620f" cropbottom="3677f" cropleft="13148f" cropright="13104f"/>
-                </v:shape>
-                <v:shapetype id="_x0000_t202" coordsize="21600,21600" o:spt="202" path="m,l,21600r21600,l21600,xe">
-                  <v:stroke joinstyle="miter"/>
-                  <v:path gradientshapeok="t" o:connecttype="rect"/>
-                </v:shapetype>
-                <v:shape id="Cuadro de texto 2" o:spid="_x0000_s1028" type="#_x0000_t202" style="position:absolute;left:23355;top:13110;width:30480;height:4381;visibility:visible;mso-wrap-style:square;v-text-anchor:top" o:gfxdata="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" stroked="f">
-                  <v:textbox style="mso-fit-shape-to-text:t">
-                    <w:txbxContent>
-                      <w:p>
-                        <w:pPr>
-                          <w:jc w:val="center"/>
-                          <w:rPr>
-                            <w:rFonts w:ascii="Arial" w:hAnsi="Arial" w:cs="Arial"/>
-                            <w:sz w:val="30"/>
-                            <w:szCs w:val="30"/>
-                          </w:rPr>
-                        </w:pPr>
-                        <w:r>
-                          <w:rPr>
-                            <w:rFonts w:ascii="Arial" w:hAnsi="Arial" w:cs="Arial"/>
-                            <w:sz w:val="30"/>
-                            <w:szCs w:val="30"/>
-                          </w:rPr>
-                          <w:t>Fundamentos de Programación</w:t>
-                        </w:r>
-                      </w:p>
-                    </w:txbxContent>
-                  </v:textbox>
-                </v:shape>
-                <v:shape id="Cuadro de texto 2" o:spid="_x0000_s1029" type="#_x0000_t202" style="position:absolute;left:11457;top:32720;width:54229;height:5168;visibility:visible;mso-wrap-style:square;v-text-anchor:top" o:gfxdata="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" stroked="f">
-                  <v:textbox style="mso-fit-shape-to-text:t">
-                    <w:txbxContent>
-                      <w:p>
-                        <w:pPr>
-                          <w:jc w:val="center"/>
-                          <w:rPr>
-                            <w:rFonts w:ascii="Arial" w:hAnsi="Arial" w:cs="Arial"/>
-                            <w:b/>
-                            <w:sz w:val="40"/>
-                            <w:szCs w:val="30"/>
-                          </w:rPr>
-                        </w:pPr>
-                        <w:r>
-                          <w:rPr>
-                            <w:rFonts w:ascii="Arial" w:hAnsi="Arial" w:cs="Arial"/>
-                            <w:b/>
-                            <w:sz w:val="40"/>
-                            <w:szCs w:val="30"/>
-                          </w:rPr>
-                          <w:t xml:space="preserve">Búsquedas y utilerías en Internet </w:t>
-                        </w:r>
-                      </w:p>
-                    </w:txbxContent>
-                  </v:textbox>
-                </v:shape>
-                <v:shape id="Cuadro de texto 2" o:spid="_x0000_s1030" type="#_x0000_t202" style="position:absolute;left:7711;top:47813;width:62637;height:10084;visibility:visible;mso-wrap-style:square;v-text-anchor:top" o:gfxdata="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" fillcolor="white [3212]" stroked="f">
-                  <v:textbox>
-                    <w:txbxContent>
-                      <w:p>
-                        <w:pPr>
-                          <w:rPr>
-                            <w:rFonts w:ascii="Times New Roman" w:hAnsi="Times New Roman" w:cs="Times New Roman"/>
-                            <w:b/>
-                            <w:sz w:val="30"/>
-                            <w:szCs w:val="30"/>
-                          </w:rPr>
-                        </w:pPr>
-                        <w:r>
-                          <w:rPr>
-                            <w:rFonts w:ascii="Times New Roman" w:hAnsi="Times New Roman" w:cs="Times New Roman"/>
-                            <w:b/>
-                            <w:sz w:val="30"/>
-                            <w:szCs w:val="30"/>
-                          </w:rPr>
-                          <w:t xml:space="preserve">Nombre completo del alumno: </w:t>
-                        </w:r>
-                        <w:r>
-                          <w:rPr>
-                            <w:rFonts w:ascii="Times New Roman" w:hAnsi="Times New Roman" w:cs="Times New Roman"/>
-                            <w:b/>
-                            <w:sz w:val="30"/>
-                            <w:szCs w:val="30"/>
-                          </w:rPr>
-                          <w:t>Salazar Zavala</w:t>
-                        </w:r>
-                        <w:r>
-                          <w:rPr>
-                            <w:rFonts w:ascii="Times New Roman" w:hAnsi="Times New Roman" w:cs="Times New Roman"/>
-                            <w:b/>
-                            <w:sz w:val="30"/>
-                            <w:szCs w:val="30"/>
-                          </w:rPr>
-                          <w:t xml:space="preserve"> Alejandro</w:t>
-                        </w:r>
-                      </w:p>
-                      <w:p>
-                        <w:pPr>
-                          <w:rPr>
-                            <w:rFonts w:ascii="Times New Roman" w:hAnsi="Times New Roman" w:cs="Times New Roman"/>
-                            <w:b/>
-                            <w:sz w:val="30"/>
-                            <w:szCs w:val="30"/>
-                          </w:rPr>
-                        </w:pPr>
-                        <w:r>
-                          <w:rPr>
-                            <w:rFonts w:ascii="Times New Roman" w:hAnsi="Times New Roman" w:cs="Times New Roman"/>
-                            <w:b/>
-                            <w:sz w:val="30"/>
-                            <w:szCs w:val="30"/>
-                          </w:rPr>
-                          <w:t>Fecha de Elaboración: 13 de agosto de 2018</w:t>
-                        </w:r>
-                      </w:p>
-                      <w:p>
-                        <w:pPr>
-                          <w:rPr>
-                            <w:rFonts w:ascii="Times New Roman" w:hAnsi="Times New Roman" w:cs="Times New Roman"/>
-                            <w:b/>
-                            <w:sz w:val="30"/>
-                            <w:szCs w:val="30"/>
-                          </w:rPr>
-                        </w:pPr>
-                        <w:r>
-                          <w:rPr>
-                            <w:rFonts w:ascii="Times New Roman" w:hAnsi="Times New Roman" w:cs="Times New Roman"/>
-                            <w:b/>
-                            <w:sz w:val="30"/>
-                            <w:szCs w:val="30"/>
-                          </w:rPr>
-                          <w:t>Grupo: 1104</w:t>
-                        </w:r>
-                      </w:p>
-                      <w:p>
-                        <w:pPr>
-                          <w:rPr>
-                            <w:rFonts w:ascii="Times New Roman" w:hAnsi="Times New Roman" w:cs="Times New Roman"/>
-                            <w:b/>
-                            <w:sz w:val="28"/>
-                          </w:rPr>
-                        </w:pPr>
-                      </w:p>
-                      <w:p>
-                        <w:pPr>
-                          <w:rPr>
-                            <w:rFonts w:ascii="Times New Roman" w:hAnsi="Times New Roman" w:cs="Times New Roman"/>
-                            <w:b/>
-                            <w:sz w:val="30"/>
-                            <w:szCs w:val="30"/>
-                          </w:rPr>
-                        </w:pPr>
-                        <w:r>
-                          <w:rPr>
-                            <w:rFonts w:ascii="Times New Roman" w:hAnsi="Times New Roman" w:cs="Times New Roman"/>
-                            <w:b/>
-                            <w:sz w:val="30"/>
-                            <w:szCs w:val="30"/>
-                          </w:rPr>
-                          <w:t xml:space="preserve"> </w:t>
-                        </w:r>
-                        <w:r>
-                          <w:rPr>
-                            <w:rFonts w:ascii="Times New Roman" w:hAnsi="Times New Roman" w:cs="Times New Roman"/>
-                            <w:b/>
-                            <w:sz w:val="30"/>
-                            <w:szCs w:val="30"/>
-                          </w:rPr>
-                          <w:t xml:space="preserve"> </w:t>
-                        </w:r>
-                      </w:p>
-                      <w:p>
-                        <w:pPr>
-                          <w:rPr>
-                            <w:rFonts w:ascii="Times New Roman" w:hAnsi="Times New Roman" w:cs="Times New Roman"/>
-                            <w:b/>
-                            <w:sz w:val="30"/>
-                            <w:szCs w:val="30"/>
-                          </w:rPr>
-                        </w:pPr>
-                      </w:p>
-                    </w:txbxContent>
-                  </v:textbox>
-                </v:shape>
-                <v:shape id="Cuadro de texto 2" o:spid="_x0000_s1031" type="#_x0000_t202" style="position:absolute;left:30957;top:39991;width:30054;height:3257;visibility:visible;mso-wrap-style:square;v-text-anchor:top" o:gfxdata="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" filled="f" stroked="f">
-                  <v:textbox>
-                    <w:txbxContent>
-                      <w:p>
-                        <w:pPr>
-                          <w:rPr>
-                            <w:rFonts w:ascii="Arial" w:hAnsi="Arial" w:cs="Arial"/>
-                            <w:b/>
-                            <w:sz w:val="24"/>
-                            <w:szCs w:val="24"/>
-                          </w:rPr>
-                        </w:pPr>
-                        <w:r>
-                          <w:rPr>
-                            <w:rFonts w:ascii="Arial" w:hAnsi="Arial" w:cs="Arial"/>
-                            <w:b/>
-                            <w:sz w:val="24"/>
-                            <w:szCs w:val="24"/>
-                          </w:rPr>
-                          <w:t xml:space="preserve">Ingeniero Claudia Rodríguez Espino </w:t>
-                        </w:r>
-                      </w:p>
-                    </w:txbxContent>
-                  </v:textbox>
-                </v:shape>
-                <w10:wrap anchorx="page"/>
-              </v:group>
-            </w:pict>
-          </mc:Fallback>
-        </mc:AlternateContent>
-      </w:r>
+    <w:tbl>
+      <w:tblPr>
+        <w:tblpPr w:leftFromText="141" w:rightFromText="141" w:vertAnchor="page" w:horzAnchor="page" w:tblpX="778" w:tblpY="2926"/>
+        <w:tblW w:w="5935" w:type="pct"/>
+        <w:tblLook w:val="04A0" w:firstRow="1" w:lastRow="0" w:firstColumn="1" w:lastColumn="0" w:noHBand="0" w:noVBand="1"/>
+      </w:tblPr>
+      <w:tblGrid>
+        <w:gridCol w:w="10847"/>
+      </w:tblGrid>
+      <w:tr>
+        <w:trPr>
+          <w:trHeight w:val="680"/>
+        </w:trPr>
+        <w:tc>
+          <w:tcPr>
+            <w:tcW w:w="5000" w:type="pct"/>
+            <w:tcBorders>
+              <w:bottom w:val="single" w:sz="4" w:space="0" w:color="4F81BD"/>
+            </w:tcBorders>
+            <w:vAlign w:val="center"/>
+          </w:tcPr>
+          <w:p>
+            <w:pPr>
+              <w:pStyle w:val="Sinespaciado"/>
+              <w:jc w:val="center"/>
+              <w:rPr>
+                <w:sz w:val="72"/>
+                <w:szCs w:val="72"/>
+              </w:rPr>
+            </w:pPr>
+            <w:bookmarkStart w:id="0" w:name="_Hlk522644826"/>
+            <w:bookmarkEnd w:id="0"/>
+            <w:r>
+              <w:rPr>
+                <w:sz w:val="72"/>
+                <w:szCs w:val="72"/>
+              </w:rPr>
+              <w:t xml:space="preserve">Laboratorio de </w:t>
+            </w:r>
+            <w:r>
+              <w:rPr>
+                <w:sz w:val="72"/>
+                <w:szCs w:val="72"/>
+              </w:rPr>
+              <w:t>Computación</w:t>
+            </w:r>
+          </w:p>
+          <w:p>
+            <w:pPr>
+              <w:pStyle w:val="Sinespaciado"/>
+              <w:jc w:val="center"/>
+              <w:rPr>
+                <w:rFonts w:ascii="Cambria" w:hAnsi="Cambria"/>
+                <w:sz w:val="80"/>
+                <w:szCs w:val="80"/>
+              </w:rPr>
+            </w:pPr>
+            <w:r>
+              <w:rPr>
+                <w:sz w:val="72"/>
+                <w:szCs w:val="72"/>
+              </w:rPr>
+              <w:t xml:space="preserve"> Salas A y B</w:t>
+            </w:r>
+          </w:p>
+        </w:tc>
+      </w:tr>
+      <w:tr>
+        <w:trPr>
+          <w:trHeight w:val="563"/>
+        </w:trPr>
+        <w:tc>
+          <w:tcPr>
+            <w:tcW w:w="5000" w:type="pct"/>
+            <w:vAlign w:val="center"/>
+          </w:tcPr>
+          <w:tbl>
+            <w:tblPr>
+              <w:tblpPr w:leftFromText="141" w:rightFromText="141" w:vertAnchor="text" w:horzAnchor="margin" w:tblpY="222"/>
+              <w:tblW w:w="10631" w:type="dxa"/>
+              <w:tblBorders>
+                <w:top w:val="single" w:sz="4" w:space="0" w:color="auto"/>
+                <w:left w:val="single" w:sz="4" w:space="0" w:color="auto"/>
+                <w:bottom w:val="single" w:sz="4" w:space="0" w:color="auto"/>
+                <w:right w:val="single" w:sz="4" w:space="0" w:color="auto"/>
+                <w:insideH w:val="single" w:sz="4" w:space="0" w:color="auto"/>
+                <w:insideV w:val="single" w:sz="4" w:space="0" w:color="auto"/>
+              </w:tblBorders>
+              <w:tblLook w:val="04A0" w:firstRow="1" w:lastRow="0" w:firstColumn="1" w:lastColumn="0" w:noHBand="0" w:noVBand="1"/>
+            </w:tblPr>
+            <w:tblGrid>
+              <w:gridCol w:w="3227"/>
+              <w:gridCol w:w="7404"/>
+            </w:tblGrid>
+            <w:tr>
+              <w:trPr>
+                <w:trHeight w:val="709"/>
+              </w:trPr>
+              <w:tc>
+                <w:tcPr>
+                  <w:tcW w:w="3227" w:type="dxa"/>
+                  <w:tcBorders>
+                    <w:top w:val="nil"/>
+                    <w:left w:val="nil"/>
+                    <w:bottom w:val="nil"/>
+                    <w:right w:val="nil"/>
+                  </w:tcBorders>
+                </w:tcPr>
+                <w:p>
+                  <w:pPr>
+                    <w:pStyle w:val="Subttulo"/>
+                    <w:spacing w:before="240" w:after="0" w:line="240" w:lineRule="auto"/>
+                    <w:jc w:val="right"/>
+                    <w:rPr>
+                      <w:sz w:val="30"/>
+                      <w:szCs w:val="30"/>
+                      <w:lang w:val="es-MX" w:eastAsia="en-US"/>
+                    </w:rPr>
+                  </w:pPr>
+                  <w:r>
+                    <w:rPr>
+                      <w:color w:val="auto"/>
+                      <w:sz w:val="30"/>
+                      <w:szCs w:val="30"/>
+                      <w:lang w:val="es-MX" w:eastAsia="es-MX"/>
+                    </w:rPr>
+                    <w:t>Profesor:</w:t>
+                  </w:r>
+                </w:p>
+              </w:tc>
+              <w:tc>
+                <w:tcPr>
+                  <w:tcW w:w="7404" w:type="dxa"/>
+                  <w:tcBorders>
+                    <w:top w:val="nil"/>
+                    <w:left w:val="nil"/>
+                    <w:right w:val="nil"/>
+                  </w:tcBorders>
+                </w:tcPr>
+                <w:p>
+                  <w:pPr>
+                    <w:spacing w:before="240" w:after="0" w:line="240" w:lineRule="auto"/>
+                    <w:rPr>
+                      <w:sz w:val="28"/>
+                      <w:szCs w:val="28"/>
+                    </w:rPr>
+                  </w:pPr>
+                  <w:r>
+                    <w:rPr>
+                      <w:sz w:val="28"/>
+                      <w:szCs w:val="28"/>
+                    </w:rPr>
+                    <w:t xml:space="preserve">Claudia Rodríguez Espino </w:t>
+                  </w:r>
+                </w:p>
+              </w:tc>
+            </w:tr>
+            <w:tr>
+              <w:tc>
+                <w:tcPr>
+                  <w:tcW w:w="3227" w:type="dxa"/>
+                  <w:tcBorders>
+                    <w:top w:val="nil"/>
+                    <w:left w:val="nil"/>
+                    <w:bottom w:val="nil"/>
+                    <w:right w:val="nil"/>
+                  </w:tcBorders>
+                </w:tcPr>
+                <w:p>
+                  <w:pPr>
+                    <w:pStyle w:val="Subttulo"/>
+                    <w:spacing w:before="240" w:after="0" w:line="240" w:lineRule="auto"/>
+                    <w:jc w:val="right"/>
+                    <w:rPr>
+                      <w:color w:val="auto"/>
+                      <w:sz w:val="30"/>
+                      <w:szCs w:val="30"/>
+                      <w:lang w:val="es-MX" w:eastAsia="en-US"/>
+                    </w:rPr>
+                  </w:pPr>
+                  <w:r>
+                    <w:rPr>
+                      <w:color w:val="auto"/>
+                      <w:sz w:val="30"/>
+                      <w:szCs w:val="30"/>
+                      <w:lang w:val="es-MX" w:eastAsia="es-MX"/>
+                    </w:rPr>
+                    <w:t>Asignatura:</w:t>
+                  </w:r>
+                </w:p>
+              </w:tc>
+              <w:tc>
+                <w:tcPr>
+                  <w:tcW w:w="7404" w:type="dxa"/>
+                  <w:tcBorders>
+                    <w:left w:val="nil"/>
+                    <w:right w:val="nil"/>
+                  </w:tcBorders>
+                </w:tcPr>
+                <w:p>
+                  <w:pPr>
+                    <w:spacing w:before="240" w:after="0" w:line="240" w:lineRule="auto"/>
+                    <w:rPr>
+                      <w:sz w:val="28"/>
+                      <w:szCs w:val="28"/>
+                    </w:rPr>
+                  </w:pPr>
+                  <w:r>
+                    <w:rPr>
+                      <w:sz w:val="28"/>
+                      <w:szCs w:val="28"/>
+                    </w:rPr>
+                    <w:t xml:space="preserve">Fundamentos de Programación </w:t>
+                  </w:r>
+                </w:p>
+              </w:tc>
+            </w:tr>
+            <w:tr>
+              <w:tc>
+                <w:tcPr>
+                  <w:tcW w:w="3227" w:type="dxa"/>
+                  <w:tcBorders>
+                    <w:top w:val="nil"/>
+                    <w:left w:val="nil"/>
+                    <w:bottom w:val="nil"/>
+                    <w:right w:val="nil"/>
+                  </w:tcBorders>
+                </w:tcPr>
+                <w:p>
+                  <w:pPr>
+                    <w:pStyle w:val="Subttulo"/>
+                    <w:spacing w:before="240" w:after="0" w:line="240" w:lineRule="auto"/>
+                    <w:jc w:val="right"/>
+                    <w:rPr>
+                      <w:color w:val="auto"/>
+                      <w:sz w:val="30"/>
+                      <w:szCs w:val="30"/>
+                      <w:lang w:val="es-MX" w:eastAsia="en-US"/>
+                    </w:rPr>
+                  </w:pPr>
+                  <w:r>
+                    <w:rPr>
+                      <w:color w:val="auto"/>
+                      <w:sz w:val="30"/>
+                      <w:szCs w:val="30"/>
+                      <w:lang w:val="es-MX" w:eastAsia="es-MX"/>
+                    </w:rPr>
+                    <w:t>Grupo:</w:t>
+                  </w:r>
+                </w:p>
+              </w:tc>
+              <w:tc>
+                <w:tcPr>
+                  <w:tcW w:w="7404" w:type="dxa"/>
+                  <w:tcBorders>
+                    <w:left w:val="nil"/>
+                    <w:right w:val="nil"/>
+                  </w:tcBorders>
+                </w:tcPr>
+                <w:p>
+                  <w:pPr>
+                    <w:spacing w:before="240" w:after="0" w:line="240" w:lineRule="auto"/>
+                    <w:rPr>
+                      <w:sz w:val="28"/>
+                      <w:szCs w:val="28"/>
+                    </w:rPr>
+                  </w:pPr>
+                  <w:r>
+                    <w:rPr>
+                      <w:sz w:val="28"/>
+                      <w:szCs w:val="28"/>
+                    </w:rPr>
+                    <w:t>1104</w:t>
+                  </w:r>
+                </w:p>
+              </w:tc>
+            </w:tr>
+            <w:tr>
+              <w:tc>
+                <w:tcPr>
+                  <w:tcW w:w="3227" w:type="dxa"/>
+                  <w:tcBorders>
+                    <w:top w:val="nil"/>
+                    <w:left w:val="nil"/>
+                    <w:bottom w:val="nil"/>
+                    <w:right w:val="nil"/>
+                  </w:tcBorders>
+                </w:tcPr>
+                <w:p>
+                  <w:pPr>
+                    <w:pStyle w:val="Subttulo"/>
+                    <w:spacing w:before="240" w:after="0" w:line="240" w:lineRule="auto"/>
+                    <w:jc w:val="right"/>
+                    <w:rPr>
+                      <w:color w:val="auto"/>
+                      <w:sz w:val="30"/>
+                      <w:szCs w:val="30"/>
+                      <w:lang w:val="es-MX" w:eastAsia="en-US"/>
+                    </w:rPr>
+                  </w:pPr>
+                  <w:r>
+                    <w:rPr>
+                      <w:color w:val="auto"/>
+                      <w:sz w:val="30"/>
+                      <w:szCs w:val="30"/>
+                      <w:lang w:val="es-MX" w:eastAsia="es-MX"/>
+                    </w:rPr>
+                    <w:t>No de Práctica(s):</w:t>
+                  </w:r>
+                </w:p>
+              </w:tc>
+              <w:tc>
+                <w:tcPr>
+                  <w:tcW w:w="7404" w:type="dxa"/>
+                  <w:tcBorders>
+                    <w:left w:val="nil"/>
+                    <w:right w:val="nil"/>
+                  </w:tcBorders>
+                </w:tcPr>
+                <w:p>
+                  <w:pPr>
+                    <w:spacing w:before="240" w:after="0" w:line="240" w:lineRule="auto"/>
+                    <w:rPr>
+                      <w:sz w:val="28"/>
+                      <w:szCs w:val="28"/>
+                    </w:rPr>
+                  </w:pPr>
+                  <w:r>
+                    <w:rPr>
+                      <w:sz w:val="28"/>
+                      <w:szCs w:val="28"/>
+                    </w:rPr>
+                    <w:t>1</w:t>
+                  </w:r>
+                </w:p>
+              </w:tc>
+            </w:tr>
+            <w:tr>
+              <w:tc>
+                <w:tcPr>
+                  <w:tcW w:w="3227" w:type="dxa"/>
+                  <w:tcBorders>
+                    <w:top w:val="nil"/>
+                    <w:left w:val="nil"/>
+                    <w:bottom w:val="nil"/>
+                    <w:right w:val="nil"/>
+                  </w:tcBorders>
+                </w:tcPr>
+                <w:p>
+                  <w:pPr>
+                    <w:pStyle w:val="Subttulo"/>
+                    <w:spacing w:before="240" w:after="0" w:line="240" w:lineRule="auto"/>
+                    <w:jc w:val="right"/>
+                    <w:rPr>
+                      <w:color w:val="auto"/>
+                      <w:sz w:val="30"/>
+                      <w:szCs w:val="30"/>
+                      <w:lang w:val="es-MX" w:eastAsia="en-US"/>
+                    </w:rPr>
+                  </w:pPr>
+                  <w:r>
+                    <w:rPr>
+                      <w:color w:val="auto"/>
+                      <w:sz w:val="30"/>
+                      <w:szCs w:val="30"/>
+                      <w:lang w:val="es-MX" w:eastAsia="es-MX"/>
+                    </w:rPr>
+                    <w:t>Integrante(s):</w:t>
+                  </w:r>
+                </w:p>
+              </w:tc>
+              <w:tc>
+                <w:tcPr>
+                  <w:tcW w:w="7404" w:type="dxa"/>
+                  <w:tcBorders>
+                    <w:left w:val="nil"/>
+                    <w:right w:val="nil"/>
+                  </w:tcBorders>
+                </w:tcPr>
+                <w:p>
+                  <w:pPr>
+                    <w:spacing w:before="240" w:after="0" w:line="240" w:lineRule="auto"/>
+                    <w:rPr>
+                      <w:sz w:val="28"/>
+                      <w:szCs w:val="28"/>
+                    </w:rPr>
+                  </w:pPr>
+                  <w:r>
+                    <w:rPr>
+                      <w:sz w:val="28"/>
+                      <w:szCs w:val="28"/>
+                    </w:rPr>
+                    <w:t xml:space="preserve">Salazar Zavala Alejandro </w:t>
+                  </w:r>
+                </w:p>
+              </w:tc>
+            </w:tr>
+            <w:tr>
+              <w:tc>
+                <w:tcPr>
+                  <w:tcW w:w="3227" w:type="dxa"/>
+                  <w:tcBorders>
+                    <w:top w:val="nil"/>
+                    <w:left w:val="nil"/>
+                    <w:bottom w:val="nil"/>
+                    <w:right w:val="nil"/>
+                  </w:tcBorders>
+                </w:tcPr>
+                <w:p>
+                  <w:pPr>
+                    <w:pStyle w:val="Subttulo"/>
+                    <w:spacing w:before="240" w:after="0" w:line="240" w:lineRule="auto"/>
+                    <w:jc w:val="right"/>
+                    <w:rPr>
+                      <w:color w:val="auto"/>
+                      <w:sz w:val="30"/>
+                      <w:szCs w:val="30"/>
+                      <w:lang w:val="es-MX" w:eastAsia="es-MX"/>
+                    </w:rPr>
+                  </w:pPr>
+                  <w:r>
+                    <w:rPr>
+                      <w:color w:val="auto"/>
+                      <w:sz w:val="30"/>
+                      <w:szCs w:val="30"/>
+                      <w:lang w:val="es-MX" w:eastAsia="es-MX"/>
+                    </w:rPr>
+                    <w:t>No. de Equipo de cómputo empleado:</w:t>
+                  </w:r>
+                  <w:r>
+                    <w:rPr>
+                      <w:color w:val="auto"/>
+                      <w:sz w:val="30"/>
+                      <w:szCs w:val="30"/>
+                      <w:lang w:val="es-MX" w:eastAsia="es-MX"/>
+                    </w:rPr>
+                    <w:t xml:space="preserve">     </w:t>
+                  </w:r>
+                </w:p>
+              </w:tc>
+              <w:tc>
+                <w:tcPr>
+                  <w:tcW w:w="7404" w:type="dxa"/>
+                  <w:tcBorders>
+                    <w:top w:val="single" w:sz="4" w:space="0" w:color="auto"/>
+                    <w:left w:val="nil"/>
+                    <w:bottom w:val="single" w:sz="4" w:space="0" w:color="auto"/>
+                    <w:right w:val="nil"/>
+                  </w:tcBorders>
+                </w:tcPr>
+                <w:p>
+                  <w:pPr>
+                    <w:spacing w:before="240" w:after="0" w:line="240" w:lineRule="auto"/>
+                    <w:rPr>
+                      <w:sz w:val="28"/>
+                      <w:szCs w:val="28"/>
+                    </w:rPr>
+                  </w:pPr>
+                  <w:r>
+                    <w:rPr>
+                      <w:sz w:val="28"/>
+                      <w:szCs w:val="28"/>
+                    </w:rPr>
+                    <w:t>46</w:t>
+                  </w:r>
+                </w:p>
+              </w:tc>
+            </w:tr>
+            <w:tr>
+              <w:tc>
+                <w:tcPr>
+                  <w:tcW w:w="3227" w:type="dxa"/>
+                  <w:tcBorders>
+                    <w:top w:val="nil"/>
+                    <w:left w:val="nil"/>
+                    <w:bottom w:val="nil"/>
+                    <w:right w:val="nil"/>
+                  </w:tcBorders>
+                </w:tcPr>
+                <w:p>
+                  <w:pPr>
+                    <w:pStyle w:val="Subttulo"/>
+                    <w:spacing w:before="240" w:after="0" w:line="240" w:lineRule="auto"/>
+                    <w:jc w:val="right"/>
+                    <w:rPr>
+                      <w:color w:val="auto"/>
+                      <w:sz w:val="30"/>
+                      <w:szCs w:val="30"/>
+                      <w:lang w:val="es-MX" w:eastAsia="es-MX"/>
+                    </w:rPr>
+                  </w:pPr>
+                  <w:r>
+                    <w:rPr>
+                      <w:color w:val="auto"/>
+                      <w:sz w:val="30"/>
+                      <w:szCs w:val="30"/>
+                      <w:lang w:val="es-MX" w:eastAsia="es-MX"/>
+                    </w:rPr>
+                    <w:t>Semestre:</w:t>
+                  </w:r>
+                </w:p>
+              </w:tc>
+              <w:tc>
+                <w:tcPr>
+                  <w:tcW w:w="7404" w:type="dxa"/>
+                  <w:tcBorders>
+                    <w:top w:val="single" w:sz="4" w:space="0" w:color="auto"/>
+                    <w:left w:val="nil"/>
+                    <w:bottom w:val="single" w:sz="4" w:space="0" w:color="auto"/>
+                    <w:right w:val="nil"/>
+                  </w:tcBorders>
+                </w:tcPr>
+                <w:p>
+                  <w:pPr>
+                    <w:spacing w:before="240" w:after="0" w:line="240" w:lineRule="auto"/>
+                    <w:rPr>
+                      <w:sz w:val="28"/>
+                      <w:szCs w:val="28"/>
+                    </w:rPr>
+                  </w:pPr>
+                  <w:r>
+                    <w:rPr>
+                      <w:sz w:val="28"/>
+                      <w:szCs w:val="28"/>
+                    </w:rPr>
+                    <w:t>2019-1</w:t>
+                  </w:r>
+                </w:p>
+              </w:tc>
+            </w:tr>
+            <w:tr>
+              <w:tc>
+                <w:tcPr>
+                  <w:tcW w:w="3227" w:type="dxa"/>
+                  <w:tcBorders>
+                    <w:top w:val="nil"/>
+                    <w:left w:val="nil"/>
+                    <w:bottom w:val="nil"/>
+                    <w:right w:val="nil"/>
+                  </w:tcBorders>
+                </w:tcPr>
+                <w:p>
+                  <w:pPr>
+                    <w:pStyle w:val="Subttulo"/>
+                    <w:spacing w:before="240" w:after="0" w:line="240" w:lineRule="auto"/>
+                    <w:jc w:val="right"/>
+                    <w:rPr>
+                      <w:color w:val="auto"/>
+                      <w:sz w:val="30"/>
+                      <w:szCs w:val="30"/>
+                      <w:lang w:val="es-MX" w:eastAsia="es-MX"/>
+                    </w:rPr>
+                  </w:pPr>
+                  <w:r>
+                    <w:rPr>
+                      <w:color w:val="auto"/>
+                      <w:sz w:val="30"/>
+                      <w:szCs w:val="30"/>
+                      <w:lang w:val="es-MX" w:eastAsia="es-MX"/>
+                    </w:rPr>
+                    <w:t>Fecha de entrega:</w:t>
+                  </w:r>
+                </w:p>
+              </w:tc>
+              <w:tc>
+                <w:tcPr>
+                  <w:tcW w:w="7404" w:type="dxa"/>
+                  <w:tcBorders>
+                    <w:top w:val="single" w:sz="4" w:space="0" w:color="auto"/>
+                    <w:left w:val="nil"/>
+                    <w:right w:val="nil"/>
+                  </w:tcBorders>
+                </w:tcPr>
+                <w:p>
+                  <w:pPr>
+                    <w:spacing w:before="240" w:after="0" w:line="240" w:lineRule="auto"/>
+                    <w:rPr>
+                      <w:sz w:val="28"/>
+                      <w:szCs w:val="28"/>
+                    </w:rPr>
+                  </w:pPr>
+                  <w:r>
+                    <w:rPr>
+                      <w:sz w:val="28"/>
+                      <w:szCs w:val="28"/>
+                    </w:rPr>
+                    <w:t>20 de agosto de 2018</w:t>
+                  </w:r>
+                </w:p>
+              </w:tc>
+            </w:tr>
+            <w:tr>
+              <w:tc>
+                <w:tcPr>
+                  <w:tcW w:w="3227" w:type="dxa"/>
+                  <w:tcBorders>
+                    <w:top w:val="nil"/>
+                    <w:left w:val="nil"/>
+                    <w:bottom w:val="nil"/>
+                    <w:right w:val="nil"/>
+                  </w:tcBorders>
+                </w:tcPr>
+                <w:p>
+                  <w:pPr>
+                    <w:pStyle w:val="Subttulo"/>
+                    <w:spacing w:before="240" w:after="0" w:line="240" w:lineRule="auto"/>
+                    <w:jc w:val="right"/>
+                    <w:rPr>
+                      <w:color w:val="auto"/>
+                      <w:sz w:val="30"/>
+                      <w:szCs w:val="30"/>
+                      <w:lang w:val="es-MX" w:eastAsia="es-MX"/>
+                    </w:rPr>
+                  </w:pPr>
+                  <w:r>
+                    <w:rPr>
+                      <w:color w:val="auto"/>
+                      <w:sz w:val="30"/>
+                      <w:szCs w:val="30"/>
+                      <w:lang w:val="es-MX" w:eastAsia="es-MX"/>
+                    </w:rPr>
+                    <w:t>Observaciones:</w:t>
+                  </w:r>
+                </w:p>
+              </w:tc>
+              <w:tc>
+                <w:tcPr>
+                  <w:tcW w:w="7404" w:type="dxa"/>
+                  <w:tcBorders>
+                    <w:left w:val="nil"/>
+                    <w:right w:val="nil"/>
+                  </w:tcBorders>
+                </w:tcPr>
+                <w:p>
+                  <w:pPr>
+                    <w:spacing w:before="240" w:after="0" w:line="240" w:lineRule="auto"/>
+                    <w:rPr>
+                      <w:sz w:val="28"/>
+                      <w:szCs w:val="28"/>
+                    </w:rPr>
+                  </w:pPr>
+                </w:p>
+              </w:tc>
+            </w:tr>
+            <w:tr>
+              <w:tc>
+                <w:tcPr>
+                  <w:tcW w:w="3227" w:type="dxa"/>
+                  <w:tcBorders>
+                    <w:top w:val="nil"/>
+                    <w:left w:val="nil"/>
+                    <w:bottom w:val="nil"/>
+                    <w:right w:val="nil"/>
+                  </w:tcBorders>
+                </w:tcPr>
+                <w:p>
+                  <w:pPr>
+                    <w:pStyle w:val="Subttulo"/>
+                    <w:spacing w:before="240" w:after="0" w:line="240" w:lineRule="auto"/>
+                    <w:jc w:val="right"/>
+                    <w:rPr>
+                      <w:color w:val="auto"/>
+                      <w:sz w:val="30"/>
+                      <w:szCs w:val="30"/>
+                      <w:lang w:val="es-MX" w:eastAsia="es-MX"/>
+                    </w:rPr>
+                  </w:pPr>
+                </w:p>
+              </w:tc>
+              <w:tc>
+                <w:tcPr>
+                  <w:tcW w:w="7404" w:type="dxa"/>
+                  <w:tcBorders>
+                    <w:left w:val="nil"/>
+                    <w:right w:val="nil"/>
+                  </w:tcBorders>
+                </w:tcPr>
+                <w:p>
+                  <w:pPr>
+                    <w:spacing w:before="240" w:after="0" w:line="240" w:lineRule="auto"/>
+                    <w:rPr>
+                      <w:sz w:val="28"/>
+                      <w:szCs w:val="28"/>
+                    </w:rPr>
+                  </w:pPr>
+                </w:p>
+              </w:tc>
+            </w:tr>
+          </w:tbl>
+          <w:p>
+            <w:pPr>
+              <w:pStyle w:val="Sinespaciado"/>
+              <w:jc w:val="center"/>
+              <w:rPr>
+                <w:b/>
+                <w:bCs/>
+              </w:rPr>
+            </w:pPr>
+          </w:p>
+        </w:tc>
+      </w:tr>
+    </w:tbl>
+    <w:p>
+      <w:bookmarkStart w:id="1" w:name="_GoBack"/>
+      <w:bookmarkEnd w:id="1"/>
     </w:p>
     <w:p/>
-    <w:p/>
-    <w:p/>
-    <w:p/>
-    <w:p/>
-    <w:p/>
-    <w:p/>
-    <w:p/>
-    <w:p/>
-    <w:p/>
-    <w:p/>
-    <w:p/>
-    <w:p/>
-    <w:p/>
-    <w:p/>
-    <w:p/>
-    <w:p/>
-    <w:p/>
-    <w:p/>
-    <w:p/>
-    <w:p/>
-    <w:p/>
-    <w:p/>
-    <w:p/>
-    <w:p/>
+    <w:p>
+      <w:pPr>
+        <w:tabs>
+          <w:tab w:val="left" w:pos="5190"/>
+        </w:tabs>
+        <w:jc w:val="right"/>
+        <w:rPr>
+          <w:sz w:val="44"/>
+          <w:szCs w:val="52"/>
+        </w:rPr>
+      </w:pPr>
+      <w:r>
+        <w:rPr>
+          <w:sz w:val="44"/>
+          <w:szCs w:val="52"/>
+        </w:rPr>
+        <w:t>CALIFICACIÓN: ________________</w:t>
+      </w:r>
+    </w:p>
     <w:p/>
     <w:p/>
     <w:p/>
@@ -894,71 +980,7 @@
           <w:sz w:val="24"/>
           <w:szCs w:val="24"/>
         </w:rPr>
-        <w:t>para</w:t>
-      </w:r>
-      <w:r>
-        <w:rPr>
-          <w:rFonts w:ascii="Arial" w:hAnsi="Arial" w:cs="Arial"/>
-          <w:sz w:val="24"/>
-          <w:szCs w:val="24"/>
-        </w:rPr>
-        <w:t xml:space="preserve"> encontrar todas las imágenes de natación o de f</w:t>
-      </w:r>
-      <w:r>
-        <w:rPr>
-          <w:rFonts w:ascii="Arial" w:hAnsi="Arial" w:cs="Arial"/>
-          <w:sz w:val="24"/>
-          <w:szCs w:val="24"/>
-        </w:rPr>
-        <w:t>út</w:t>
-      </w:r>
-      <w:r>
-        <w:rPr>
-          <w:rFonts w:ascii="Arial" w:hAnsi="Arial" w:cs="Arial"/>
-          <w:sz w:val="24"/>
-          <w:szCs w:val="24"/>
-        </w:rPr>
-        <w:t xml:space="preserve">bol que no </w:t>
-      </w:r>
-      <w:r>
-        <w:rPr>
-          <w:rFonts w:ascii="Arial" w:hAnsi="Arial" w:cs="Arial"/>
-          <w:sz w:val="24"/>
-          <w:szCs w:val="24"/>
-        </w:rPr>
-        <w:t>contuvieran</w:t>
-      </w:r>
-      <w:r>
-        <w:rPr>
-          <w:rFonts w:ascii="Arial" w:hAnsi="Arial" w:cs="Arial"/>
-          <w:sz w:val="24"/>
-          <w:szCs w:val="24"/>
-        </w:rPr>
-        <w:t xml:space="preserve"> la palabra </w:t>
-      </w:r>
-      <w:r>
-        <w:rPr>
-          <w:rFonts w:ascii="Arial" w:hAnsi="Arial" w:cs="Arial"/>
-          <w:sz w:val="24"/>
-          <w:szCs w:val="24"/>
-        </w:rPr>
-        <w:t>“</w:t>
-      </w:r>
-      <w:r>
-        <w:rPr>
-          <w:rFonts w:ascii="Arial" w:hAnsi="Arial" w:cs="Arial"/>
-          <w:sz w:val="24"/>
-          <w:szCs w:val="24"/>
-        </w:rPr>
-        <w:t>tenis</w:t>
-      </w:r>
-      <w:r>
-        <w:rPr>
-          <w:rFonts w:ascii="Arial" w:hAnsi="Arial" w:cs="Arial"/>
-          <w:sz w:val="24"/>
-          <w:szCs w:val="24"/>
-        </w:rPr>
-        <w:t>”:</w:t>
+        <w:t>para encontrar todas las imágenes de natación o de fútbol que no contuvieran la palabra “tenis”:</w:t>
       </w:r>
     </w:p>
     <w:p>
@@ -992,7 +1014,7 @@
                     <pic:cNvPicPr/>
                   </pic:nvPicPr>
                   <pic:blipFill rotWithShape="1">
-                    <a:blip r:embed="rId9"/>
+                    <a:blip r:embed="rId7"/>
                     <a:srcRect l="784" t="10659" r="1448"/>
                     <a:stretch/>
                   </pic:blipFill>
@@ -1137,39 +1159,6 @@
     </w:p>
     <w:p>
       <w:pPr>
-        <w:spacing w:line="360" w:lineRule="auto"/>
-        <w:jc w:val="both"/>
-        <w:rPr>
-          <w:rFonts w:ascii="Arial" w:hAnsi="Arial" w:cs="Arial"/>
-          <w:sz w:val="24"/>
-          <w:szCs w:val="24"/>
-        </w:rPr>
-      </w:pPr>
-    </w:p>
-    <w:p>
-      <w:pPr>
-        <w:spacing w:line="360" w:lineRule="auto"/>
-        <w:jc w:val="both"/>
-        <w:rPr>
-          <w:rFonts w:ascii="Arial" w:hAnsi="Arial" w:cs="Arial"/>
-          <w:sz w:val="24"/>
-          <w:szCs w:val="24"/>
-        </w:rPr>
-      </w:pPr>
-    </w:p>
-    <w:p>
-      <w:pPr>
-        <w:spacing w:line="360" w:lineRule="auto"/>
-        <w:jc w:val="both"/>
-        <w:rPr>
-          <w:rFonts w:ascii="Arial" w:hAnsi="Arial" w:cs="Arial"/>
-          <w:sz w:val="24"/>
-          <w:szCs w:val="24"/>
-        </w:rPr>
-      </w:pPr>
-    </w:p>
-    <w:p>
-      <w:pPr>
         <w:pStyle w:val="Prrafodelista"/>
         <w:numPr>
           <w:ilvl w:val="0"/>
@@ -1295,7 +1284,7 @@
                     <pic:cNvPicPr/>
                   </pic:nvPicPr>
                   <pic:blipFill rotWithShape="1">
-                    <a:blip r:embed="rId10"/>
+                    <a:blip r:embed="rId8"/>
                     <a:srcRect l="627" t="11146" r="1389"/>
                     <a:stretch/>
                   </pic:blipFill>
@@ -1463,9 +1452,17 @@
         </w:rPr>
         <w:t xml:space="preserve"> para buscar una palabra con un artículo:</w:t>
       </w:r>
-    </w:p>
-    <w:p>
-      <w:pPr>
+      <w:r>
+        <w:rPr>
+          <w:noProof/>
+          <w:lang w:eastAsia="es-MX"/>
+        </w:rPr>
+        <w:t xml:space="preserve"> </w:t>
+      </w:r>
+    </w:p>
+    <w:p>
+      <w:pPr>
+        <w:pStyle w:val="Prrafodelista"/>
         <w:spacing w:line="360" w:lineRule="auto"/>
         <w:jc w:val="center"/>
         <w:rPr>
@@ -1480,7 +1477,7 @@
           <w:lang w:eastAsia="es-MX"/>
         </w:rPr>
         <w:drawing>
-          <wp:inline distT="0" distB="0" distL="0" distR="0" wp14:anchorId="0A9D6F06" wp14:editId="54B8F3C6">
+          <wp:inline distT="0" distB="0" distL="0" distR="0" wp14:anchorId="0290A67E" wp14:editId="024FDCCF">
             <wp:extent cx="5495925" cy="2821940"/>
             <wp:effectExtent l="0" t="0" r="9525" b="0"/>
             <wp:docPr id="23" name="Imagen 23"/>
@@ -1495,7 +1492,7 @@
                     <pic:cNvPicPr/>
                   </pic:nvPicPr>
                   <pic:blipFill rotWithShape="1">
-                    <a:blip r:embed="rId11"/>
+                    <a:blip r:embed="rId9"/>
                     <a:srcRect l="509" t="10566" r="1561"/>
                     <a:stretch/>
                   </pic:blipFill>
@@ -1526,69 +1523,13 @@
     <w:p>
       <w:pPr>
         <w:spacing w:line="360" w:lineRule="auto"/>
-        <w:jc w:val="both"/>
-        <w:rPr>
-          <w:rFonts w:ascii="Arial" w:hAnsi="Arial" w:cs="Arial"/>
-          <w:sz w:val="24"/>
-          <w:szCs w:val="24"/>
-        </w:rPr>
-      </w:pPr>
-      <w:r>
-        <w:rPr>
-          <w:rFonts w:ascii="Arial" w:hAnsi="Arial" w:cs="Arial"/>
-          <w:sz w:val="24"/>
-          <w:szCs w:val="24"/>
-        </w:rPr>
-        <w:t>En este ejemplo se ocupó el “+”</w:t>
-      </w:r>
-      <w:r>
-        <w:rPr>
-          <w:rFonts w:ascii="Arial" w:hAnsi="Arial" w:cs="Arial"/>
-          <w:sz w:val="24"/>
-          <w:szCs w:val="24"/>
-        </w:rPr>
-        <w:t xml:space="preserve"> que hace </w:t>
-      </w:r>
-      <w:r>
-        <w:rPr>
-          <w:rFonts w:ascii="Arial" w:hAnsi="Arial" w:cs="Arial"/>
-          <w:sz w:val="24"/>
-          <w:szCs w:val="24"/>
-        </w:rPr>
-        <w:t>que en la búsqueda se agregue la palabra y encuentr</w:t>
-      </w:r>
-      <w:r>
-        <w:rPr>
-          <w:rFonts w:ascii="Arial" w:hAnsi="Arial" w:cs="Arial"/>
-          <w:sz w:val="24"/>
-          <w:szCs w:val="24"/>
-        </w:rPr>
-        <w:t>e</w:t>
-      </w:r>
-      <w:r>
-        <w:rPr>
-          <w:rFonts w:ascii="Arial" w:hAnsi="Arial" w:cs="Arial"/>
-          <w:sz w:val="24"/>
-          <w:szCs w:val="24"/>
-        </w:rPr>
-        <w:t xml:space="preserve"> p</w:t>
-      </w:r>
-      <w:r>
-        <w:rPr>
-          <w:rFonts w:ascii="Arial" w:hAnsi="Arial" w:cs="Arial"/>
-          <w:sz w:val="24"/>
-          <w:szCs w:val="24"/>
-        </w:rPr>
-        <w:t>á</w:t>
-      </w:r>
-      <w:r>
-        <w:rPr>
-          <w:rFonts w:ascii="Arial" w:hAnsi="Arial" w:cs="Arial"/>
-          <w:sz w:val="24"/>
-          <w:szCs w:val="24"/>
-        </w:rPr>
-        <w:t>ginas que la incluyan</w:t>
-      </w:r>
+        <w:jc w:val="center"/>
+        <w:rPr>
+          <w:rFonts w:ascii="Arial" w:hAnsi="Arial" w:cs="Arial"/>
+          <w:sz w:val="24"/>
+          <w:szCs w:val="24"/>
+        </w:rPr>
+      </w:pPr>
     </w:p>
     <w:p>
       <w:pPr>
@@ -1606,7 +1547,73 @@
           <w:sz w:val="24"/>
           <w:szCs w:val="24"/>
         </w:rPr>
-        <w:lastRenderedPageBreak/>
+        <w:t>En este ejemplo se ocupó el “+”</w:t>
+      </w:r>
+      <w:r>
+        <w:rPr>
+          <w:rFonts w:ascii="Arial" w:hAnsi="Arial" w:cs="Arial"/>
+          <w:sz w:val="24"/>
+          <w:szCs w:val="24"/>
+        </w:rPr>
+        <w:t xml:space="preserve"> que hace </w:t>
+      </w:r>
+      <w:r>
+        <w:rPr>
+          <w:rFonts w:ascii="Arial" w:hAnsi="Arial" w:cs="Arial"/>
+          <w:sz w:val="24"/>
+          <w:szCs w:val="24"/>
+        </w:rPr>
+        <w:t>que en la búsqueda se agregue la palabra y encuentr</w:t>
+      </w:r>
+      <w:r>
+        <w:rPr>
+          <w:rFonts w:ascii="Arial" w:hAnsi="Arial" w:cs="Arial"/>
+          <w:sz w:val="24"/>
+          <w:szCs w:val="24"/>
+        </w:rPr>
+        <w:t>e</w:t>
+      </w:r>
+      <w:r>
+        <w:rPr>
+          <w:rFonts w:ascii="Arial" w:hAnsi="Arial" w:cs="Arial"/>
+          <w:sz w:val="24"/>
+          <w:szCs w:val="24"/>
+        </w:rPr>
+        <w:t xml:space="preserve"> p</w:t>
+      </w:r>
+      <w:r>
+        <w:rPr>
+          <w:rFonts w:ascii="Arial" w:hAnsi="Arial" w:cs="Arial"/>
+          <w:sz w:val="24"/>
+          <w:szCs w:val="24"/>
+        </w:rPr>
+        <w:t>á</w:t>
+      </w:r>
+      <w:r>
+        <w:rPr>
+          <w:rFonts w:ascii="Arial" w:hAnsi="Arial" w:cs="Arial"/>
+          <w:sz w:val="24"/>
+          <w:szCs w:val="24"/>
+        </w:rPr>
+        <w:t>ginas que la incluyan</w:t>
+      </w:r>
+    </w:p>
+    <w:p>
+      <w:pPr>
+        <w:spacing w:line="360" w:lineRule="auto"/>
+        <w:jc w:val="both"/>
+        <w:rPr>
+          <w:rFonts w:ascii="Arial" w:hAnsi="Arial" w:cs="Arial"/>
+          <w:sz w:val="24"/>
+          <w:szCs w:val="24"/>
+        </w:rPr>
+      </w:pPr>
+      <w:r>
+        <w:rPr>
+          <w:rFonts w:ascii="Arial" w:hAnsi="Arial" w:cs="Arial"/>
+          <w:sz w:val="24"/>
+          <w:szCs w:val="24"/>
+        </w:rPr>
         <w:t xml:space="preserve"> </w:t>
       </w:r>
       <w:r>
@@ -1697,7 +1704,7 @@
                     <pic:cNvPicPr/>
                   </pic:nvPicPr>
                   <pic:blipFill rotWithShape="1">
-                    <a:blip r:embed="rId12"/>
+                    <a:blip r:embed="rId10"/>
                     <a:srcRect l="679" t="10867" r="1561"/>
                     <a:stretch/>
                   </pic:blipFill>
@@ -1733,7 +1740,6 @@
           <w:numId w:val="2"/>
         </w:numPr>
         <w:spacing w:line="360" w:lineRule="auto"/>
-        <w:jc w:val="both"/>
         <w:rPr>
           <w:rFonts w:ascii="Arial" w:hAnsi="Arial" w:cs="Arial"/>
           <w:sz w:val="24"/>
@@ -1751,6 +1757,7 @@
     </w:p>
     <w:p>
       <w:pPr>
+        <w:pStyle w:val="Prrafodelista"/>
         <w:spacing w:line="360" w:lineRule="auto"/>
         <w:jc w:val="center"/>
         <w:rPr>
@@ -1764,9 +1771,17 @@
           <w:noProof/>
         </w:rPr>
         <w:drawing>
-          <wp:inline distT="0" distB="0" distL="0" distR="0" wp14:anchorId="2BA3CF9D" wp14:editId="5A14DD69">
-            <wp:extent cx="5292725" cy="2496969"/>
-            <wp:effectExtent l="0" t="0" r="3175" b="0"/>
+          <wp:anchor distT="0" distB="0" distL="114300" distR="114300" simplePos="0" relativeHeight="251683840" behindDoc="0" locked="0" layoutInCell="1" allowOverlap="1" wp14:anchorId="504B972C">
+            <wp:simplePos x="0" y="0"/>
+            <wp:positionH relativeFrom="margin">
+              <wp:align>center</wp:align>
+            </wp:positionH>
+            <wp:positionV relativeFrom="paragraph">
+              <wp:posOffset>12700</wp:posOffset>
+            </wp:positionV>
+            <wp:extent cx="5276850" cy="2489480"/>
+            <wp:effectExtent l="0" t="0" r="0" b="6350"/>
+            <wp:wrapNone/>
             <wp:docPr id="25" name="Imagen 25"/>
             <wp:cNvGraphicFramePr>
               <a:graphicFrameLocks xmlns:a="http://schemas.openxmlformats.org/drawingml/2006/main" noChangeAspect="1"/>
@@ -1779,14 +1794,20 @@
                     <pic:cNvPicPr/>
                   </pic:nvPicPr>
                   <pic:blipFill rotWithShape="1">
-                    <a:blip r:embed="rId13"/>
+                    <a:blip r:embed="rId11" cstate="print">
+                      <a:extLst>
+                        <a:ext uri="{28A0092B-C50C-407E-A947-70E740481C1C}">
+                          <a14:useLocalDpi xmlns:a14="http://schemas.microsoft.com/office/drawing/2010/main" val="0"/>
+                        </a:ext>
+                      </a:extLst>
+                    </a:blip>
                     <a:srcRect l="157" t="14492" r="5515" b="6358"/>
                     <a:stretch/>
                   </pic:blipFill>
                   <pic:spPr bwMode="auto">
                     <a:xfrm>
                       <a:off x="0" y="0"/>
-                      <a:ext cx="5293824" cy="2497487"/>
+                      <a:ext cx="5276850" cy="2489480"/>
                     </a:xfrm>
                     <a:prstGeom prst="rect">
                       <a:avLst/>
@@ -1803,25 +1824,65 @@
                 </pic:pic>
               </a:graphicData>
             </a:graphic>
-          </wp:inline>
+            <wp14:sizeRelH relativeFrom="page">
+              <wp14:pctWidth>0</wp14:pctWidth>
+            </wp14:sizeRelH>
+            <wp14:sizeRelV relativeFrom="page">
+              <wp14:pctHeight>0</wp14:pctHeight>
+            </wp14:sizeRelV>
+          </wp:anchor>
         </w:drawing>
       </w:r>
     </w:p>
     <w:p>
       <w:pPr>
         <w:spacing w:line="360" w:lineRule="auto"/>
-        <w:rPr>
-          <w:rFonts w:ascii="Arial" w:hAnsi="Arial" w:cs="Arial"/>
-          <w:sz w:val="24"/>
-          <w:szCs w:val="24"/>
-        </w:rPr>
-      </w:pPr>
-      <w:r>
-        <w:rPr>
-          <w:rFonts w:ascii="Arial" w:hAnsi="Arial" w:cs="Arial"/>
-          <w:sz w:val="24"/>
-          <w:szCs w:val="24"/>
-        </w:rPr>
+        <w:jc w:val="center"/>
+        <w:rPr>
+          <w:rFonts w:ascii="Arial" w:hAnsi="Arial" w:cs="Arial"/>
+          <w:sz w:val="24"/>
+          <w:szCs w:val="24"/>
+        </w:rPr>
+      </w:pPr>
+    </w:p>
+    <w:p>
+      <w:pPr>
+        <w:spacing w:line="360" w:lineRule="auto"/>
+        <w:jc w:val="center"/>
+        <w:rPr>
+          <w:rFonts w:ascii="Arial" w:hAnsi="Arial" w:cs="Arial"/>
+          <w:sz w:val="24"/>
+          <w:szCs w:val="24"/>
+        </w:rPr>
+      </w:pPr>
+    </w:p>
+    <w:p>
+      <w:pPr>
+        <w:spacing w:line="360" w:lineRule="auto"/>
+        <w:jc w:val="center"/>
+        <w:rPr>
+          <w:rFonts w:ascii="Arial" w:hAnsi="Arial" w:cs="Arial"/>
+          <w:sz w:val="24"/>
+          <w:szCs w:val="24"/>
+        </w:rPr>
+      </w:pPr>
+    </w:p>
+    <w:p>
+      <w:pPr>
+        <w:spacing w:line="360" w:lineRule="auto"/>
+        <w:rPr>
+          <w:rFonts w:ascii="Arial" w:hAnsi="Arial" w:cs="Arial"/>
+          <w:sz w:val="24"/>
+          <w:szCs w:val="24"/>
+        </w:rPr>
+      </w:pPr>
+      <w:r>
+        <w:rPr>
+          <w:rFonts w:ascii="Arial" w:hAnsi="Arial" w:cs="Arial"/>
+          <w:sz w:val="24"/>
+          <w:szCs w:val="24"/>
+        </w:rPr>
+        <w:lastRenderedPageBreak/>
         <w:t>Se escribieron el comando “site” que ayuda a buscar en un sitio determinado, el comando “~” que indica que encuentres cosas relacionadas con una palabra y el comando “..”</w:t>
       </w:r>
       <w:r>
@@ -1876,7 +1937,6 @@
           <w:sz w:val="24"/>
           <w:szCs w:val="24"/>
         </w:rPr>
-        <w:lastRenderedPageBreak/>
         <w:t xml:space="preserve">Y finalmente el último comando fue aplicado para </w:t>
       </w:r>
       <w:r>
@@ -1925,23 +1985,7 @@
           <w:sz w:val="24"/>
           <w:szCs w:val="24"/>
         </w:rPr>
-        <w:t xml:space="preserve">un </w:t>
-      </w:r>
-      <w:r>
-        <w:rPr>
-          <w:rFonts w:ascii="Arial" w:hAnsi="Arial" w:cs="Arial"/>
-          <w:sz w:val="24"/>
-          <w:szCs w:val="24"/>
-        </w:rPr>
-        <w:t xml:space="preserve">tipo de documento </w:t>
-      </w:r>
-      <w:r>
-        <w:rPr>
-          <w:rFonts w:ascii="Arial" w:hAnsi="Arial" w:cs="Arial"/>
-          <w:sz w:val="24"/>
-          <w:szCs w:val="24"/>
-        </w:rPr>
-        <w:t>en particular.</w:t>
+        <w:t>un tipo de documento en particular.</w:t>
       </w:r>
     </w:p>
     <w:p>
@@ -1969,7 +2013,7 @@
                     <pic:cNvPicPr/>
                   </pic:nvPicPr>
                   <pic:blipFill rotWithShape="1">
-                    <a:blip r:embed="rId14"/>
+                    <a:blip r:embed="rId12"/>
                     <a:srcRect l="1096" t="10867" r="1770"/>
                     <a:stretch/>
                   </pic:blipFill>
@@ -2063,12 +2107,58 @@
           <w:szCs w:val="24"/>
         </w:rPr>
       </w:pPr>
-      <w:r>
-        <w:rPr>
-          <w:rFonts w:ascii="Arial" w:hAnsi="Arial" w:cs="Arial"/>
-          <w:sz w:val="24"/>
-          <w:szCs w:val="24"/>
-        </w:rPr>
+    </w:p>
+    <w:p>
+      <w:pPr>
+        <w:rPr>
+          <w:rFonts w:ascii="Arial" w:hAnsi="Arial" w:cs="Arial"/>
+          <w:sz w:val="24"/>
+          <w:szCs w:val="24"/>
+        </w:rPr>
+      </w:pPr>
+    </w:p>
+    <w:p>
+      <w:pPr>
+        <w:rPr>
+          <w:rFonts w:ascii="Arial" w:hAnsi="Arial" w:cs="Arial"/>
+          <w:sz w:val="24"/>
+          <w:szCs w:val="24"/>
+        </w:rPr>
+      </w:pPr>
+    </w:p>
+    <w:p>
+      <w:pPr>
+        <w:rPr>
+          <w:rFonts w:ascii="Arial" w:hAnsi="Arial" w:cs="Arial"/>
+          <w:sz w:val="24"/>
+          <w:szCs w:val="24"/>
+        </w:rPr>
+      </w:pPr>
+    </w:p>
+    <w:p>
+      <w:pPr>
+        <w:rPr>
+          <w:rFonts w:ascii="Arial" w:hAnsi="Arial" w:cs="Arial"/>
+          <w:sz w:val="24"/>
+          <w:szCs w:val="24"/>
+        </w:rPr>
+      </w:pPr>
+    </w:p>
+    <w:p>
+      <w:pPr>
+        <w:rPr>
+          <w:rFonts w:ascii="Arial" w:hAnsi="Arial" w:cs="Arial"/>
+          <w:sz w:val="24"/>
+          <w:szCs w:val="24"/>
+        </w:rPr>
+      </w:pPr>
+      <w:r>
+        <w:rPr>
+          <w:rFonts w:ascii="Arial" w:hAnsi="Arial" w:cs="Arial"/>
+          <w:sz w:val="24"/>
+          <w:szCs w:val="24"/>
+        </w:rPr>
+        <w:lastRenderedPageBreak/>
         <w:t>Inmediatamente continuamos la práctica con una herramienta que contiene el buscador de Google llamada “Calculadora”.</w:t>
       </w:r>
     </w:p>
@@ -2122,7 +2212,7 @@
                     <pic:cNvPicPr/>
                   </pic:nvPicPr>
                   <pic:blipFill rotWithShape="1">
-                    <a:blip r:embed="rId15" cstate="print">
+                    <a:blip r:embed="rId13" cstate="print">
                       <a:extLst>
                         <a:ext uri="{28A0092B-C50C-407E-A947-70E740481C1C}">
                           <a14:useLocalDpi xmlns:a14="http://schemas.microsoft.com/office/drawing/2010/main" val="0"/>
@@ -2190,7 +2280,7 @@
                     <pic:cNvPicPr/>
                   </pic:nvPicPr>
                   <pic:blipFill rotWithShape="1">
-                    <a:blip r:embed="rId16" cstate="print">
+                    <a:blip r:embed="rId14" cstate="print">
                       <a:extLst>
                         <a:ext uri="{28A0092B-C50C-407E-A947-70E740481C1C}">
                           <a14:useLocalDpi xmlns:a14="http://schemas.microsoft.com/office/drawing/2010/main" val="0"/>
@@ -2252,7 +2342,6 @@
           <w:sz w:val="24"/>
           <w:szCs w:val="24"/>
         </w:rPr>
-        <w:lastRenderedPageBreak/>
         <w:t>En el buscador de Google no s</w:t>
       </w:r>
       <w:r>
@@ -2324,7 +2413,7 @@
                     <pic:cNvPicPr/>
                   </pic:nvPicPr>
                   <pic:blipFill rotWithShape="1">
-                    <a:blip r:embed="rId17"/>
+                    <a:blip r:embed="rId15"/>
                     <a:srcRect l="848" t="12075" r="1731"/>
                     <a:stretch/>
                   </pic:blipFill>
@@ -2354,6 +2443,26 @@
     </w:p>
     <w:p>
       <w:pPr>
+        <w:jc w:val="center"/>
+        <w:rPr>
+          <w:rFonts w:ascii="Arial" w:hAnsi="Arial" w:cs="Arial"/>
+          <w:sz w:val="24"/>
+          <w:szCs w:val="24"/>
+        </w:rPr>
+      </w:pPr>
+    </w:p>
+    <w:p>
+      <w:pPr>
+        <w:jc w:val="center"/>
+        <w:rPr>
+          <w:rFonts w:ascii="Arial" w:hAnsi="Arial" w:cs="Arial"/>
+          <w:sz w:val="24"/>
+          <w:szCs w:val="24"/>
+        </w:rPr>
+      </w:pPr>
+    </w:p>
+    <w:p>
+      <w:pPr>
         <w:pStyle w:val="Prrafodelista"/>
         <w:numPr>
           <w:ilvl w:val="0"/>
@@ -2371,6 +2480,7 @@
           <w:sz w:val="24"/>
           <w:szCs w:val="24"/>
         </w:rPr>
+        <w:lastRenderedPageBreak/>
         <w:t>Y asimismo hay un convertidor de divisas (moneda).</w:t>
       </w:r>
     </w:p>
@@ -2404,7 +2514,7 @@
                     <pic:cNvPicPr/>
                   </pic:nvPicPr>
                   <pic:blipFill rotWithShape="1">
-                    <a:blip r:embed="rId18"/>
+                    <a:blip r:embed="rId16"/>
                     <a:srcRect l="849" t="12075" r="1901"/>
                     <a:stretch/>
                   </pic:blipFill>
@@ -2449,49 +2559,12 @@
           <w:szCs w:val="24"/>
         </w:rPr>
       </w:pPr>
-    </w:p>
-    <w:p>
-      <w:pPr>
-        <w:rPr>
-          <w:rFonts w:ascii="Arial" w:hAnsi="Arial" w:cs="Arial"/>
-          <w:sz w:val="24"/>
-          <w:szCs w:val="24"/>
-        </w:rPr>
-      </w:pPr>
-    </w:p>
-    <w:p>
-      <w:pPr>
-        <w:rPr>
-          <w:rFonts w:ascii="Arial" w:hAnsi="Arial" w:cs="Arial"/>
-          <w:sz w:val="24"/>
-          <w:szCs w:val="24"/>
-        </w:rPr>
-      </w:pPr>
-    </w:p>
-    <w:p>
-      <w:pPr>
-        <w:rPr>
-          <w:rFonts w:ascii="Arial" w:hAnsi="Arial" w:cs="Arial"/>
-          <w:sz w:val="24"/>
-          <w:szCs w:val="24"/>
-        </w:rPr>
-      </w:pPr>
-    </w:p>
-    <w:p>
-      <w:pPr>
-        <w:rPr>
-          <w:rFonts w:ascii="Arial" w:hAnsi="Arial" w:cs="Arial"/>
-          <w:sz w:val="24"/>
-          <w:szCs w:val="24"/>
-        </w:rPr>
-      </w:pPr>
-      <w:r>
-        <w:rPr>
-          <w:rFonts w:ascii="Arial" w:hAnsi="Arial" w:cs="Arial"/>
-          <w:sz w:val="24"/>
-          <w:szCs w:val="24"/>
-        </w:rPr>
-        <w:lastRenderedPageBreak/>
+      <w:r>
+        <w:rPr>
+          <w:rFonts w:ascii="Arial" w:hAnsi="Arial" w:cs="Arial"/>
+          <w:sz w:val="24"/>
+          <w:szCs w:val="24"/>
+        </w:rPr>
         <w:t>Algo que también proporciona Google es un graficador en 2D</w:t>
       </w:r>
     </w:p>
@@ -2555,7 +2628,7 @@
                     <pic:cNvPicPr/>
                   </pic:nvPicPr>
                   <pic:blipFill rotWithShape="1">
-                    <a:blip r:embed="rId19"/>
+                    <a:blip r:embed="rId17"/>
                     <a:srcRect l="509" t="11773" r="1731"/>
                     <a:stretch/>
                   </pic:blipFill>
@@ -2649,6 +2722,7 @@
           <w:sz w:val="24"/>
           <w:szCs w:val="24"/>
         </w:rPr>
+        <w:lastRenderedPageBreak/>
         <w:t xml:space="preserve"> </w:t>
       </w:r>
     </w:p>
@@ -2699,7 +2773,7 @@
                     <pic:cNvPicPr/>
                   </pic:nvPicPr>
                   <pic:blipFill rotWithShape="1">
-                    <a:blip r:embed="rId20"/>
+                    <a:blip r:embed="rId18"/>
                     <a:srcRect l="848" t="11170" r="1052"/>
                     <a:stretch/>
                   </pic:blipFill>
@@ -2729,15 +2803,6 @@
     </w:p>
     <w:p>
       <w:pPr>
-        <w:rPr>
-          <w:rFonts w:ascii="Arial" w:hAnsi="Arial" w:cs="Arial"/>
-          <w:sz w:val="24"/>
-          <w:szCs w:val="24"/>
-        </w:rPr>
-      </w:pPr>
-    </w:p>
-    <w:p>
-      <w:pPr>
         <w:pStyle w:val="Prrafodelista"/>
         <w:numPr>
           <w:ilvl w:val="0"/>
@@ -2755,7 +2820,6 @@
           <w:sz w:val="24"/>
           <w:szCs w:val="24"/>
         </w:rPr>
-        <w:lastRenderedPageBreak/>
         <w:t>Un ejemplar de lo que se puede buscar, son las obras de un autor en específico.</w:t>
       </w:r>
     </w:p>
@@ -2789,7 +2853,7 @@
                     <pic:cNvPicPr/>
                   </pic:nvPicPr>
                   <pic:blipFill rotWithShape="1">
-                    <a:blip r:embed="rId21"/>
+                    <a:blip r:embed="rId19"/>
                     <a:srcRect l="679" t="10867" r="1731"/>
                     <a:stretch/>
                   </pic:blipFill>
@@ -2905,7 +2969,7 @@
                     <pic:cNvPicPr/>
                   </pic:nvPicPr>
                   <pic:blipFill rotWithShape="1">
-                    <a:blip r:embed="rId22"/>
+                    <a:blip r:embed="rId20"/>
                     <a:srcRect l="11712" t="27471" r="9877" b="23022"/>
                     <a:stretch/>
                   </pic:blipFill>
@@ -2950,6 +3014,7 @@
       <w:r>
         <w:rPr>
           <w:rFonts w:ascii="Arial" w:hAnsi="Arial" w:cs="Arial"/>
+          <w:noProof/>
           <w:sz w:val="24"/>
           <w:szCs w:val="24"/>
         </w:rPr>
@@ -2977,7 +3042,7 @@
                     <pic:cNvPicPr/>
                   </pic:nvPicPr>
                   <pic:blipFill rotWithShape="1">
-                    <a:blip r:embed="rId23" cstate="print">
+                    <a:blip r:embed="rId21" cstate="print">
                       <a:extLst>
                         <a:ext uri="{28A0092B-C50C-407E-A947-70E740481C1C}">
                           <a14:useLocalDpi xmlns:a14="http://schemas.microsoft.com/office/drawing/2010/main" val="0"/>
@@ -3137,6 +3202,96 @@
     </w:p>
     <w:p>
       <w:pPr>
+        <w:jc w:val="center"/>
+        <w:rPr>
+          <w:rFonts w:ascii="Arial" w:hAnsi="Arial" w:cs="Arial"/>
+          <w:sz w:val="24"/>
+          <w:szCs w:val="24"/>
+        </w:rPr>
+      </w:pPr>
+    </w:p>
+    <w:p>
+      <w:pPr>
+        <w:jc w:val="center"/>
+        <w:rPr>
+          <w:rFonts w:ascii="Arial" w:hAnsi="Arial" w:cs="Arial"/>
+          <w:sz w:val="24"/>
+          <w:szCs w:val="24"/>
+        </w:rPr>
+      </w:pPr>
+    </w:p>
+    <w:p>
+      <w:pPr>
+        <w:jc w:val="center"/>
+        <w:rPr>
+          <w:rFonts w:ascii="Arial" w:hAnsi="Arial" w:cs="Arial"/>
+          <w:sz w:val="24"/>
+          <w:szCs w:val="24"/>
+        </w:rPr>
+      </w:pPr>
+    </w:p>
+    <w:p>
+      <w:pPr>
+        <w:jc w:val="center"/>
+        <w:rPr>
+          <w:rFonts w:ascii="Arial" w:hAnsi="Arial" w:cs="Arial"/>
+          <w:sz w:val="24"/>
+          <w:szCs w:val="24"/>
+        </w:rPr>
+      </w:pPr>
+    </w:p>
+    <w:p>
+      <w:pPr>
+        <w:jc w:val="center"/>
+        <w:rPr>
+          <w:rFonts w:ascii="Arial" w:hAnsi="Arial" w:cs="Arial"/>
+          <w:sz w:val="24"/>
+          <w:szCs w:val="24"/>
+        </w:rPr>
+      </w:pPr>
+    </w:p>
+    <w:p>
+      <w:pPr>
+        <w:jc w:val="center"/>
+        <w:rPr>
+          <w:rFonts w:ascii="Arial" w:hAnsi="Arial" w:cs="Arial"/>
+          <w:sz w:val="24"/>
+          <w:szCs w:val="24"/>
+        </w:rPr>
+      </w:pPr>
+    </w:p>
+    <w:p>
+      <w:pPr>
+        <w:jc w:val="center"/>
+        <w:rPr>
+          <w:rFonts w:ascii="Arial" w:hAnsi="Arial" w:cs="Arial"/>
+          <w:sz w:val="24"/>
+          <w:szCs w:val="24"/>
+        </w:rPr>
+      </w:pPr>
+    </w:p>
+    <w:p>
+      <w:pPr>
+        <w:jc w:val="center"/>
+        <w:rPr>
+          <w:rFonts w:ascii="Arial" w:hAnsi="Arial" w:cs="Arial"/>
+          <w:sz w:val="24"/>
+          <w:szCs w:val="24"/>
+        </w:rPr>
+      </w:pPr>
+    </w:p>
+    <w:p>
+      <w:pPr>
+        <w:jc w:val="center"/>
+        <w:rPr>
+          <w:rFonts w:ascii="Arial" w:hAnsi="Arial" w:cs="Arial"/>
+          <w:sz w:val="24"/>
+          <w:szCs w:val="24"/>
+        </w:rPr>
+      </w:pPr>
+    </w:p>
+    <w:p>
+      <w:pPr>
         <w:jc w:val="both"/>
         <w:rPr>
           <w:rFonts w:ascii="Arial" w:hAnsi="Arial" w:cs="Arial"/>
@@ -3223,7 +3378,7 @@
                     <pic:cNvPicPr/>
                   </pic:nvPicPr>
                   <pic:blipFill rotWithShape="1">
-                    <a:blip r:embed="rId24"/>
+                    <a:blip r:embed="rId22"/>
                     <a:srcRect l="849" t="11773" r="1901"/>
                     <a:stretch/>
                   </pic:blipFill>
@@ -3304,7 +3459,7 @@
                     <pic:cNvPicPr/>
                   </pic:nvPicPr>
                   <pic:blipFill rotWithShape="1">
-                    <a:blip r:embed="rId25"/>
+                    <a:blip r:embed="rId23"/>
                     <a:srcRect l="849" t="10264" r="1561"/>
                     <a:stretch/>
                   </pic:blipFill>
@@ -3344,26 +3499,6 @@
     </w:p>
     <w:p>
       <w:pPr>
-        <w:jc w:val="center"/>
-        <w:rPr>
-          <w:rFonts w:ascii="Arial" w:hAnsi="Arial" w:cs="Arial"/>
-          <w:sz w:val="24"/>
-          <w:szCs w:val="24"/>
-        </w:rPr>
-      </w:pPr>
-    </w:p>
-    <w:p>
-      <w:pPr>
-        <w:jc w:val="center"/>
-        <w:rPr>
-          <w:rFonts w:ascii="Arial" w:hAnsi="Arial" w:cs="Arial"/>
-          <w:sz w:val="24"/>
-          <w:szCs w:val="24"/>
-        </w:rPr>
-      </w:pPr>
-    </w:p>
-    <w:p>
-      <w:pPr>
         <w:pStyle w:val="Prrafodelista"/>
         <w:numPr>
           <w:ilvl w:val="0"/>
@@ -3416,7 +3551,7 @@
                     <pic:cNvPicPr/>
                   </pic:nvPicPr>
                   <pic:blipFill rotWithShape="1">
-                    <a:blip r:embed="rId26"/>
+                    <a:blip r:embed="rId24"/>
                     <a:srcRect l="586" t="11488" r="1943" b="-10"/>
                     <a:stretch/>
                   </pic:blipFill>
@@ -3529,7 +3664,7 @@
                     <pic:cNvPicPr/>
                   </pic:nvPicPr>
                   <pic:blipFill rotWithShape="1">
-                    <a:blip r:embed="rId27"/>
+                    <a:blip r:embed="rId25"/>
                     <a:srcRect l="679" t="9962" r="1561"/>
                     <a:stretch/>
                   </pic:blipFill>
@@ -3559,61 +3694,6 @@
     </w:p>
     <w:p>
       <w:pPr>
-        <w:pStyle w:val="Prrafodelista"/>
-        <w:jc w:val="both"/>
-        <w:rPr>
-          <w:rFonts w:ascii="Arial" w:hAnsi="Arial" w:cs="Arial"/>
-          <w:sz w:val="24"/>
-          <w:szCs w:val="24"/>
-        </w:rPr>
-      </w:pPr>
-    </w:p>
-    <w:p>
-      <w:pPr>
-        <w:pStyle w:val="Prrafodelista"/>
-        <w:jc w:val="both"/>
-        <w:rPr>
-          <w:rFonts w:ascii="Arial" w:hAnsi="Arial" w:cs="Arial"/>
-          <w:sz w:val="24"/>
-          <w:szCs w:val="24"/>
-        </w:rPr>
-      </w:pPr>
-    </w:p>
-    <w:p>
-      <w:pPr>
-        <w:pStyle w:val="Prrafodelista"/>
-        <w:jc w:val="both"/>
-        <w:rPr>
-          <w:rFonts w:ascii="Arial" w:hAnsi="Arial" w:cs="Arial"/>
-          <w:sz w:val="24"/>
-          <w:szCs w:val="24"/>
-        </w:rPr>
-      </w:pPr>
-    </w:p>
-    <w:p>
-      <w:pPr>
-        <w:pStyle w:val="Prrafodelista"/>
-        <w:jc w:val="both"/>
-        <w:rPr>
-          <w:rFonts w:ascii="Arial" w:hAnsi="Arial" w:cs="Arial"/>
-          <w:sz w:val="24"/>
-          <w:szCs w:val="24"/>
-        </w:rPr>
-      </w:pPr>
-    </w:p>
-    <w:p>
-      <w:pPr>
-        <w:pStyle w:val="Prrafodelista"/>
-        <w:jc w:val="both"/>
-        <w:rPr>
-          <w:rFonts w:ascii="Arial" w:hAnsi="Arial" w:cs="Arial"/>
-          <w:sz w:val="24"/>
-          <w:szCs w:val="24"/>
-        </w:rPr>
-      </w:pPr>
-    </w:p>
-    <w:p>
-      <w:pPr>
         <w:jc w:val="both"/>
         <w:rPr>
           <w:rFonts w:ascii="Arial" w:hAnsi="Arial" w:cs="Arial"/>
@@ -3676,7 +3756,7 @@
                     <pic:cNvPicPr/>
                   </pic:nvPicPr>
                   <pic:blipFill rotWithShape="1">
-                    <a:blip r:embed="rId28"/>
+                    <a:blip r:embed="rId26"/>
                     <a:srcRect l="521" t="11128" r="1849"/>
                     <a:stretch/>
                   </pic:blipFill>
@@ -3773,7 +3853,7 @@
                     <pic:cNvPicPr/>
                   </pic:nvPicPr>
                   <pic:blipFill rotWithShape="1">
-                    <a:blip r:embed="rId29"/>
+                    <a:blip r:embed="rId27"/>
                     <a:srcRect l="391" t="11360" r="1838"/>
                     <a:stretch/>
                   </pic:blipFill>
@@ -3813,37 +3893,6 @@
     </w:p>
     <w:p>
       <w:pPr>
-        <w:jc w:val="center"/>
-        <w:rPr>
-          <w:rFonts w:ascii="Arial" w:hAnsi="Arial" w:cs="Arial"/>
-          <w:sz w:val="24"/>
-          <w:szCs w:val="24"/>
-        </w:rPr>
-      </w:pPr>
-    </w:p>
-    <w:p>
-      <w:pPr>
-        <w:jc w:val="center"/>
-        <w:rPr>
-          <w:rFonts w:ascii="Arial" w:hAnsi="Arial" w:cs="Arial"/>
-          <w:sz w:val="24"/>
-          <w:szCs w:val="24"/>
-        </w:rPr>
-      </w:pPr>
-    </w:p>
-    <w:p>
-      <w:pPr>
-        <w:jc w:val="center"/>
-        <w:rPr>
-          <w:rFonts w:ascii="Arial" w:hAnsi="Arial" w:cs="Arial"/>
-          <w:sz w:val="24"/>
-          <w:szCs w:val="24"/>
-        </w:rPr>
-      </w:pPr>
-    </w:p>
-    <w:p>
-      <w:pPr>
-        <w:jc w:val="center"/>
         <w:rPr>
           <w:rFonts w:ascii="Arial" w:hAnsi="Arial" w:cs="Arial"/>
           <w:sz w:val="24"/>
@@ -3923,10 +3972,9 @@
           <w:szCs w:val="24"/>
         </w:rPr>
       </w:pPr>
-      <w:bookmarkStart w:id="0" w:name="_GoBack"/>
-      <w:bookmarkEnd w:id="0"/>
     </w:p>
     <w:sectPr>
+      <w:headerReference w:type="default" r:id="rId28"/>
       <w:pgSz w:w="12240" w:h="15840"/>
       <w:pgMar w:top="1417" w:right="1701" w:bottom="1417" w:left="1701" w:header="708" w:footer="708" w:gutter="0"/>
       <w:cols w:space="708"/>
@@ -3984,6 +4032,210 @@
     </w:p>
   </w:footnote>
 </w:footnotes>
+</file>
+
+<file path=word/header1.xml><?xml version="1.0" encoding="utf-8"?>
+<w:hdr xmlns:wpc="http://schemas.microsoft.com/office/word/2010/wordprocessingCanvas" xmlns:cx="http://schemas.microsoft.com/office/drawing/2014/chartex" xmlns:cx1="http://schemas.microsoft.com/office/drawing/2015/9/8/chartex" xmlns:cx2="http://schemas.microsoft.com/office/drawing/2015/10/21/chartex" xmlns:cx3="http://schemas.microsoft.com/office/drawing/2016/5/9/chartex" xmlns:cx4="http://schemas.microsoft.com/office/drawing/2016/5/10/chartex" xmlns:cx5="http://schemas.microsoft.com/office/drawing/2016/5/11/chartex" xmlns:cx6="http://schemas.microsoft.com/office/drawing/2016/5/12/chartex" xmlns:cx7="http://schemas.microsoft.com/office/drawing/2016/5/13/chartex" xmlns:cx8="http://schemas.microsoft.com/office/drawing/2016/5/14/chartex" xmlns:mc="http://schemas.openxmlformats.org/markup-compatibility/2006" xmlns:aink="http://schemas.microsoft.com/office/drawing/2016/ink" xmlns:am3d="http://schemas.microsoft.com/office/drawing/2017/model3d" xmlns:o="urn:schemas-microsoft-com:office:office" xmlns:r="http://schemas.openxmlformats.org/officeDocument/2006/relationships" xmlns:m="http://schemas.openxmlformats.org/officeDocument/2006/math" xmlns:v="urn:schemas-microsoft-com:vml" xmlns:wp14="http://schemas.microsoft.com/office/word/2010/wordprocessingDrawing" xmlns:wp="http://schemas.openxmlformats.org/drawingml/2006/wordprocessingDrawing" xmlns:w10="urn:schemas-microsoft-com:office:word" xmlns:w="http://schemas.openxmlformats.org/wordprocessingml/2006/main" xmlns:w14="http://schemas.microsoft.com/office/word/2010/wordml" xmlns:w15="http://schemas.microsoft.com/office/word/2012/wordml" xmlns:w16cid="http://schemas.microsoft.com/office/word/2016/wordml/cid" xmlns:w16se="http://schemas.microsoft.com/office/word/2015/wordml/symex" xmlns:wpg="http://schemas.microsoft.com/office/word/2010/wordprocessingGroup" xmlns:wpi="http://schemas.microsoft.com/office/word/2010/wordprocessingInk" xmlns:wne="http://schemas.microsoft.com/office/word/2006/wordml" xmlns:wps="http://schemas.microsoft.com/office/word/2010/wordprocessingShape" mc:Ignorable="w14 w15 w16se w16cid wp14">
+  <w:tbl>
+    <w:tblPr>
+      <w:tblW w:w="10773" w:type="dxa"/>
+      <w:tblInd w:w="-971" w:type="dxa"/>
+      <w:tblBorders>
+        <w:top w:val="single" w:sz="4" w:space="0" w:color="auto"/>
+        <w:left w:val="single" w:sz="4" w:space="0" w:color="auto"/>
+        <w:bottom w:val="single" w:sz="4" w:space="0" w:color="auto"/>
+        <w:right w:val="single" w:sz="4" w:space="0" w:color="auto"/>
+        <w:insideH w:val="single" w:sz="4" w:space="0" w:color="auto"/>
+        <w:insideV w:val="single" w:sz="4" w:space="0" w:color="auto"/>
+      </w:tblBorders>
+      <w:tblLook w:val="04A0" w:firstRow="1" w:lastRow="0" w:firstColumn="1" w:lastColumn="0" w:noHBand="0" w:noVBand="1"/>
+    </w:tblPr>
+    <w:tblGrid>
+      <w:gridCol w:w="1701"/>
+      <w:gridCol w:w="3402"/>
+      <w:gridCol w:w="5670"/>
+    </w:tblGrid>
+    <w:tr>
+      <w:trPr>
+        <w:trHeight w:val="1420"/>
+      </w:trPr>
+      <w:tc>
+        <w:tcPr>
+          <w:tcW w:w="1701" w:type="dxa"/>
+        </w:tcPr>
+        <w:p>
+          <w:pPr>
+            <w:pStyle w:val="Encabezado"/>
+            <w:jc w:val="center"/>
+            <w:rPr>
+              <w:rFonts w:ascii="Arial" w:hAnsi="Arial" w:cs="Arial"/>
+              <w:sz w:val="24"/>
+              <w:szCs w:val="24"/>
+            </w:rPr>
+          </w:pPr>
+          <w:bookmarkStart w:id="2" w:name="_Hlk522644194"/>
+        </w:p>
+        <w:p>
+          <w:pPr>
+            <w:pStyle w:val="Encabezado"/>
+            <w:jc w:val="center"/>
+            <w:rPr>
+              <w:rFonts w:ascii="Arial" w:hAnsi="Arial" w:cs="Arial"/>
+              <w:sz w:val="24"/>
+              <w:szCs w:val="24"/>
+            </w:rPr>
+          </w:pPr>
+          <w:r>
+            <w:rPr>
+              <w:rFonts w:ascii="Arial" w:hAnsi="Arial" w:cs="Arial"/>
+              <w:noProof/>
+              <w:sz w:val="24"/>
+              <w:szCs w:val="24"/>
+            </w:rPr>
+            <w:drawing>
+              <wp:inline distT="0" distB="0" distL="0" distR="0">
+                <wp:extent cx="600075" cy="628650"/>
+                <wp:effectExtent l="0" t="0" r="9525" b="0"/>
+                <wp:docPr id="3" name="Imagen 3" descr="escudofi_color_m2008_jpg"/>
+                <wp:cNvGraphicFramePr>
+                  <a:graphicFrameLocks xmlns:a="http://schemas.openxmlformats.org/drawingml/2006/main" noChangeAspect="1"/>
+                </wp:cNvGraphicFramePr>
+                <a:graphic xmlns:a="http://schemas.openxmlformats.org/drawingml/2006/main">
+                  <a:graphicData uri="http://schemas.openxmlformats.org/drawingml/2006/picture">
+                    <pic:pic xmlns:pic="http://schemas.openxmlformats.org/drawingml/2006/picture">
+                      <pic:nvPicPr>
+                        <pic:cNvPr id="0" name="Imagen 1267" descr="escudofi_color_m2008_jpg"/>
+                        <pic:cNvPicPr>
+                          <a:picLocks noChangeAspect="1" noChangeArrowheads="1"/>
+                        </pic:cNvPicPr>
+                      </pic:nvPicPr>
+                      <pic:blipFill>
+                        <a:blip r:embed="rId1">
+                          <a:extLst>
+                            <a:ext uri="{28A0092B-C50C-407E-A947-70E740481C1C}">
+                              <a14:useLocalDpi xmlns:a14="http://schemas.microsoft.com/office/drawing/2010/main" val="0"/>
+                            </a:ext>
+                          </a:extLst>
+                        </a:blip>
+                        <a:srcRect/>
+                        <a:stretch>
+                          <a:fillRect/>
+                        </a:stretch>
+                      </pic:blipFill>
+                      <pic:spPr bwMode="auto">
+                        <a:xfrm>
+                          <a:off x="0" y="0"/>
+                          <a:ext cx="600075" cy="628650"/>
+                        </a:xfrm>
+                        <a:prstGeom prst="rect">
+                          <a:avLst/>
+                        </a:prstGeom>
+                        <a:noFill/>
+                        <a:ln>
+                          <a:noFill/>
+                        </a:ln>
+                      </pic:spPr>
+                    </pic:pic>
+                  </a:graphicData>
+                </a:graphic>
+              </wp:inline>
+            </w:drawing>
+          </w:r>
+        </w:p>
+      </w:tc>
+      <w:tc>
+        <w:tcPr>
+          <w:tcW w:w="9072" w:type="dxa"/>
+          <w:gridSpan w:val="2"/>
+          <w:vAlign w:val="center"/>
+        </w:tcPr>
+        <w:p>
+          <w:pPr>
+            <w:pStyle w:val="Encabezado"/>
+            <w:jc w:val="center"/>
+            <w:rPr>
+              <w:rFonts w:ascii="Arial" w:hAnsi="Arial" w:cs="Arial"/>
+              <w:b/>
+              <w:sz w:val="24"/>
+              <w:szCs w:val="24"/>
+            </w:rPr>
+          </w:pPr>
+          <w:r>
+            <w:rPr>
+              <w:rFonts w:ascii="Arial" w:hAnsi="Arial" w:cs="Arial"/>
+              <w:b/>
+              <w:sz w:val="24"/>
+              <w:szCs w:val="24"/>
+            </w:rPr>
+            <w:t>Carátula para entrega de prácticas</w:t>
+          </w:r>
+        </w:p>
+      </w:tc>
+    </w:tr>
+    <w:tr>
+      <w:trPr>
+        <w:trHeight w:val="357"/>
+      </w:trPr>
+      <w:tc>
+        <w:tcPr>
+          <w:tcW w:w="5103" w:type="dxa"/>
+          <w:gridSpan w:val="2"/>
+          <w:vAlign w:val="center"/>
+        </w:tcPr>
+        <w:p>
+          <w:pPr>
+            <w:pStyle w:val="Encabezado"/>
+            <w:jc w:val="center"/>
+            <w:rPr>
+              <w:rFonts w:ascii="Arial" w:hAnsi="Arial" w:cs="Arial"/>
+              <w:sz w:val="24"/>
+              <w:szCs w:val="24"/>
+            </w:rPr>
+          </w:pPr>
+          <w:r>
+            <w:rPr>
+              <w:rFonts w:ascii="Arial" w:hAnsi="Arial" w:cs="Arial"/>
+              <w:sz w:val="24"/>
+              <w:szCs w:val="24"/>
+            </w:rPr>
+            <w:t>Facultad de Ingeniería</w:t>
+          </w:r>
+        </w:p>
+      </w:tc>
+      <w:tc>
+        <w:tcPr>
+          <w:tcW w:w="5670" w:type="dxa"/>
+          <w:vAlign w:val="center"/>
+        </w:tcPr>
+        <w:p>
+          <w:pPr>
+            <w:pStyle w:val="Encabezado"/>
+            <w:jc w:val="center"/>
+            <w:rPr>
+              <w:rFonts w:ascii="Arial" w:hAnsi="Arial" w:cs="Arial"/>
+              <w:sz w:val="24"/>
+              <w:szCs w:val="24"/>
+            </w:rPr>
+          </w:pPr>
+          <w:r>
+            <w:rPr>
+              <w:rFonts w:ascii="Arial" w:hAnsi="Arial" w:cs="Arial"/>
+              <w:sz w:val="24"/>
+              <w:szCs w:val="24"/>
+            </w:rPr>
+            <w:t>Laboratorios de docencia</w:t>
+          </w:r>
+        </w:p>
+      </w:tc>
+    </w:tr>
+    <w:bookmarkEnd w:id="2"/>
+  </w:tbl>
+  <w:p>
+    <w:pPr>
+      <w:pStyle w:val="Encabezado"/>
+    </w:pPr>
+  </w:p>
+</w:hdr>
 </file>
 
 <file path=word/numbering.xml><?xml version="1.0" encoding="utf-8"?>
@@ -5299,6 +5551,72 @@
       <w:contextualSpacing/>
     </w:pPr>
   </w:style>
+  <w:style w:type="paragraph" w:styleId="Sinespaciado">
+    <w:name w:val="No Spacing"/>
+    <w:link w:val="SinespaciadoCar"/>
+    <w:uiPriority w:val="1"/>
+    <w:qFormat/>
+    <w:rsid w:val="006E7BF8"/>
+    <w:pPr>
+      <w:spacing w:after="0" w:line="240" w:lineRule="auto"/>
+    </w:pPr>
+    <w:rPr>
+      <w:rFonts w:ascii="Calibri" w:eastAsia="Times New Roman" w:hAnsi="Calibri" w:cs="Times New Roman"/>
+      <w:lang w:eastAsia="es-MX"/>
+    </w:rPr>
+  </w:style>
+  <w:style w:type="character" w:customStyle="1" w:styleId="SinespaciadoCar">
+    <w:name w:val="Sin espaciado Car"/>
+    <w:link w:val="Sinespaciado"/>
+    <w:uiPriority w:val="1"/>
+    <w:rsid w:val="006E7BF8"/>
+    <w:rPr>
+      <w:rFonts w:ascii="Calibri" w:eastAsia="Times New Roman" w:hAnsi="Calibri" w:cs="Times New Roman"/>
+      <w:lang w:eastAsia="es-MX"/>
+    </w:rPr>
+  </w:style>
+  <w:style w:type="paragraph" w:styleId="Subttulo">
+    <w:name w:val="Subtitle"/>
+    <w:basedOn w:val="Normal"/>
+    <w:next w:val="Normal"/>
+    <w:link w:val="SubttuloCar"/>
+    <w:uiPriority w:val="11"/>
+    <w:qFormat/>
+    <w:rsid w:val="006E7BF8"/>
+    <w:pPr>
+      <w:numPr>
+        <w:ilvl w:val="1"/>
+      </w:numPr>
+      <w:spacing w:after="200" w:line="276" w:lineRule="auto"/>
+    </w:pPr>
+    <w:rPr>
+      <w:rFonts w:ascii="Cambria" w:eastAsia="Times New Roman" w:hAnsi="Cambria" w:cs="Times New Roman"/>
+      <w:i/>
+      <w:iCs/>
+      <w:color w:val="4F81BD"/>
+      <w:spacing w:val="15"/>
+      <w:sz w:val="24"/>
+      <w:szCs w:val="24"/>
+      <w:lang w:val="x-none" w:eastAsia="x-none"/>
+    </w:rPr>
+  </w:style>
+  <w:style w:type="character" w:customStyle="1" w:styleId="SubttuloCar">
+    <w:name w:val="Subtítulo Car"/>
+    <w:basedOn w:val="Fuentedeprrafopredeter"/>
+    <w:link w:val="Subttulo"/>
+    <w:uiPriority w:val="11"/>
+    <w:rsid w:val="006E7BF8"/>
+    <w:rPr>
+      <w:rFonts w:ascii="Cambria" w:eastAsia="Times New Roman" w:hAnsi="Cambria" w:cs="Times New Roman"/>
+      <w:i/>
+      <w:iCs/>
+      <w:color w:val="4F81BD"/>
+      <w:spacing w:val="15"/>
+      <w:sz w:val="24"/>
+      <w:szCs w:val="24"/>
+      <w:lang w:val="x-none" w:eastAsia="x-none"/>
+    </w:rPr>
+  </w:style>
 </w:styles>
 </file>
 

</xml_diff>